<commit_message>
Numerki, Zadanie 4 - poprawa sprawozdania
</commit_message>
<xml_diff>
--- a/Numerki/Zadanie_4/sprawozdanie.docx
+++ b/Numerki/Zadanie_4/sprawozdanie.docx
@@ -682,7 +682,14 @@
           <w:rFonts w:eastAsia="Courier10 BT" w:cs="Calibri"/>
           <w:color w:val="000000"/>
         </w:rPr>
-        <w:t>Sumujemy wartości funkcji, według wzoru Simpsona, gdzie wartości na węzłach o parzystym indeksie są mnożone przez 4, a na nieparzystych przez 2.</w:t>
+        <w:t>Sumujemy wartości funkcji, według wzoru Simpsona</w:t>
+      </w:r>
+      <w:r>
+        <w:rPr>
+          <w:rFonts w:eastAsia="Courier10 BT" w:cs="Calibri"/>
+          <w:color w:val="000000"/>
+        </w:rPr>
+        <w:t>:</w:t>
       </w:r>
     </w:p>
     <w:p>
@@ -882,41 +889,12 @@
                       </m:r>
                     </m:sub>
                     <m:sup>
-                      <m:f>
-                        <m:fPr>
-                          <m:ctrlPr>
-                            <w:rPr>
-                              <w:rFonts w:ascii="Cambria Math" w:eastAsia="Courier10 BT" w:hAnsi="Cambria Math" w:cs="Calibri"/>
-                              <w:i/>
-                              <w:color w:val="000000"/>
-                            </w:rPr>
-                          </m:ctrlPr>
-                        </m:fPr>
-                        <m:num>
-                          <m:r>
-                            <w:rPr>
-                              <w:rFonts w:ascii="Cambria Math" w:eastAsia="Courier10 BT" w:hAnsi="Cambria Math" w:cs="Calibri"/>
-                              <w:color w:val="000000"/>
-                            </w:rPr>
-                            <m:t>n</m:t>
-                          </m:r>
-                        </m:num>
-                        <m:den>
-                          <m:r>
-                            <w:rPr>
-                              <w:rFonts w:ascii="Cambria Math" w:eastAsia="Courier10 BT" w:hAnsi="Cambria Math" w:cs="Calibri"/>
-                              <w:color w:val="000000"/>
-                            </w:rPr>
-                            <m:t>2</m:t>
-                          </m:r>
-                        </m:den>
-                      </m:f>
                       <m:r>
                         <w:rPr>
                           <w:rFonts w:ascii="Cambria Math" w:eastAsia="Courier10 BT" w:hAnsi="Cambria Math" w:cs="Calibri"/>
                           <w:color w:val="000000"/>
                         </w:rPr>
-                        <m:t>-1</m:t>
+                        <m:t>k</m:t>
                       </m:r>
                     </m:sup>
                     <m:e>
@@ -965,6 +943,13 @@
                                 </w:rPr>
                                 <m:t>2i</m:t>
                               </m:r>
+                              <m:r>
+                                <w:rPr>
+                                  <w:rFonts w:ascii="Cambria Math" w:eastAsia="Courier10 BT" w:hAnsi="Cambria Math" w:cs="Calibri"/>
+                                  <w:color w:val="000000"/>
+                                </w:rPr>
+                                <m:t>-1</m:t>
+                              </m:r>
                             </m:sub>
                           </m:sSub>
                         </m:e>
@@ -998,35 +983,13 @@
                           </m:r>
                         </m:sub>
                         <m:sup>
-                          <m:f>
-                            <m:fPr>
-                              <m:ctrlPr>
-                                <w:rPr>
-                                  <w:rFonts w:ascii="Cambria Math" w:eastAsia="Courier10 BT" w:hAnsi="Cambria Math" w:cs="Calibri"/>
-                                  <w:i/>
-                                  <w:color w:val="000000"/>
-                                </w:rPr>
-                              </m:ctrlPr>
-                            </m:fPr>
-                            <m:num>
-                              <m:r>
-                                <w:rPr>
-                                  <w:rFonts w:ascii="Cambria Math" w:eastAsia="Courier10 BT" w:hAnsi="Cambria Math" w:cs="Calibri"/>
-                                  <w:color w:val="000000"/>
-                                </w:rPr>
-                                <m:t>n</m:t>
-                              </m:r>
-                            </m:num>
-                            <m:den>
-                              <m:r>
-                                <w:rPr>
-                                  <w:rFonts w:ascii="Cambria Math" w:eastAsia="Courier10 BT" w:hAnsi="Cambria Math" w:cs="Calibri"/>
-                                  <w:color w:val="000000"/>
-                                </w:rPr>
-                                <m:t>2</m:t>
-                              </m:r>
-                            </m:den>
-                          </m:f>
+                          <m:r>
+                            <w:rPr>
+                              <w:rFonts w:ascii="Cambria Math" w:eastAsia="Courier10 BT" w:hAnsi="Cambria Math" w:cs="Calibri"/>
+                              <w:color w:val="000000"/>
+                            </w:rPr>
+                            <m:t>k-1</m:t>
+                          </m:r>
                         </m:sup>
                         <m:e>
                           <m:r>
@@ -1061,7 +1024,7 @@
                                   <w:rFonts w:ascii="Cambria Math" w:eastAsia="Courier10 BT" w:hAnsi="Cambria Math" w:cs="Calibri"/>
                                   <w:color w:val="000000"/>
                                 </w:rPr>
-                                <m:t>2i-1</m:t>
+                                <m:t>2i</m:t>
                               </m:r>
                             </m:sub>
                           </m:sSub>
@@ -1344,14 +1307,7 @@
               <w:rFonts w:ascii="Cambria Math" w:eastAsia="Courier10 BT" w:hAnsi="Cambria Math" w:cs="Calibri"/>
               <w:color w:val="000000"/>
             </w:rPr>
-            <m:t>≈</m:t>
-          </m:r>
-          <m:r>
-            <w:rPr>
-              <w:rFonts w:ascii="Cambria Math" w:eastAsia="Courier10 BT" w:hAnsi="Cambria Math" w:cs="Calibri"/>
-              <w:color w:val="000000"/>
-            </w:rPr>
-            <m:t xml:space="preserve"> </m:t>
+            <m:t xml:space="preserve">≈ </m:t>
           </m:r>
           <m:nary>
             <m:naryPr>
@@ -1649,10 +1605,12 @@
           <w:sz w:val="28"/>
           <w:szCs w:val="28"/>
         </w:rPr>
-        <w:lastRenderedPageBreak/>
         <w:t xml:space="preserve"> </w:t>
       </w:r>
-      <w:r>
+    </w:p>
+    <w:p>
+      <w:pPr>
+        <w:jc w:val="both"/>
         <w:rPr>
           <w:rFonts w:eastAsia="Courier10 BT"/>
           <w:b/>
@@ -1661,6 +1619,17 @@
           <w:sz w:val="28"/>
           <w:szCs w:val="28"/>
         </w:rPr>
+      </w:pPr>
+      <w:r>
+        <w:rPr>
+          <w:rFonts w:eastAsia="Courier10 BT"/>
+          <w:b/>
+          <w:bCs/>
+          <w:color w:val="000000"/>
+          <w:sz w:val="28"/>
+          <w:szCs w:val="28"/>
+        </w:rPr>
+        <w:lastRenderedPageBreak/>
         <w:t>Wyniki</w:t>
       </w:r>
     </w:p>
@@ -1757,6 +1726,681 @@
           <m:t>+18</m:t>
         </m:r>
       </m:oMath>
+      <w:r>
+        <w:rPr>
+          <w:rFonts w:eastAsia="Courier10 BT"/>
+          <w:color w:val="000000"/>
+        </w:rPr>
+        <w:t>,</w:t>
+      </w:r>
+      <w:r>
+        <w:rPr>
+          <w:rFonts w:eastAsia="Courier10 BT"/>
+          <w:color w:val="000000"/>
+        </w:rPr>
+        <w:t xml:space="preserve"> </w:t>
+      </w:r>
+      <w:r>
+        <w:rPr>
+          <w:rFonts w:eastAsia="Courier10 BT"/>
+          <w:color w:val="000000"/>
+        </w:rPr>
+        <w:t xml:space="preserve">przedział </w:t>
+      </w:r>
+      <m:oMath>
+        <m:r>
+          <w:rPr>
+            <w:rFonts w:ascii="Cambria Math" w:eastAsia="Courier10 BT" w:hAnsi="Cambria Math"/>
+            <w:color w:val="000000"/>
+          </w:rPr>
+          <m:t>(-10;10)</m:t>
+        </m:r>
+      </m:oMath>
+      <w:r>
+        <w:rPr>
+          <w:rFonts w:eastAsia="Courier10 BT"/>
+          <w:color w:val="000000"/>
+        </w:rPr>
+        <w:t xml:space="preserve">, dokładność </w:t>
+      </w:r>
+      <m:oMath>
+        <m:r>
+          <w:rPr>
+            <w:rFonts w:ascii="Cambria Math" w:eastAsia="Courier10 BT" w:hAnsi="Cambria Math"/>
+            <w:color w:val="000000"/>
+          </w:rPr>
+          <m:t xml:space="preserve">ε= </m:t>
+        </m:r>
+        <m:r>
+          <m:rPr>
+            <m:sty m:val="p"/>
+          </m:rPr>
+          <w:rPr>
+            <w:rFonts w:ascii="Cambria Math" w:eastAsia="Courier10 BT" w:hAnsi="Cambria Math"/>
+            <w:color w:val="000000"/>
+          </w:rPr>
+          <m:t>0.001</m:t>
+        </m:r>
+      </m:oMath>
+    </w:p>
+    <w:tbl>
+      <w:tblPr>
+        <w:tblStyle w:val="TableGrid"/>
+        <w:tblW w:w="0" w:type="auto"/>
+        <w:tblCellMar>
+          <w:top w:w="57" w:type="dxa"/>
+          <w:left w:w="57" w:type="dxa"/>
+          <w:bottom w:w="57" w:type="dxa"/>
+          <w:right w:w="57" w:type="dxa"/>
+        </w:tblCellMar>
+        <w:tblLook w:val="04A0" w:firstRow="1" w:lastRow="0" w:firstColumn="1" w:lastColumn="0" w:noHBand="0" w:noVBand="1"/>
+      </w:tblPr>
+      <w:tblGrid>
+        <w:gridCol w:w="4531"/>
+        <w:gridCol w:w="4531"/>
+      </w:tblGrid>
+      <w:tr>
+        <w:tc>
+          <w:tcPr>
+            <w:tcW w:w="4531" w:type="dxa"/>
+            <w:shd w:val="clear" w:color="auto" w:fill="D1D1D1" w:themeFill="background2" w:themeFillShade="E6"/>
+            <w:vAlign w:val="center"/>
+          </w:tcPr>
+          <w:p>
+            <w:pPr>
+              <w:jc w:val="center"/>
+              <w:rPr>
+                <w:rFonts w:eastAsia="Courier10 BT"/>
+                <w:color w:val="000000"/>
+              </w:rPr>
+            </w:pPr>
+            <w:r>
+              <w:rPr>
+                <w:rFonts w:eastAsia="Courier10 BT"/>
+                <w:color w:val="000000"/>
+              </w:rPr>
+              <w:t>Wynik teoretyczny</w:t>
+            </w:r>
+          </w:p>
+        </w:tc>
+        <w:tc>
+          <w:tcPr>
+            <w:tcW w:w="4531" w:type="dxa"/>
+            <w:shd w:val="clear" w:color="auto" w:fill="D1D1D1" w:themeFill="background2" w:themeFillShade="E6"/>
+            <w:vAlign w:val="center"/>
+          </w:tcPr>
+          <w:p>
+            <w:pPr>
+              <w:jc w:val="center"/>
+              <w:rPr>
+                <w:rFonts w:eastAsia="Courier10 BT"/>
+                <w:color w:val="000000"/>
+              </w:rPr>
+            </w:pPr>
+            <w:r>
+              <w:rPr>
+                <w:rFonts w:eastAsia="Courier10 BT" w:cs="Calibri"/>
+                <w:color w:val="000000"/>
+              </w:rPr>
+              <w:t>Kwadratura złożona Newtona-</w:t>
+            </w:r>
+            <w:proofErr w:type="spellStart"/>
+            <w:r>
+              <w:rPr>
+                <w:rFonts w:eastAsia="Courier10 BT" w:cs="Calibri"/>
+                <w:color w:val="000000"/>
+              </w:rPr>
+              <w:t>Cotesa</w:t>
+            </w:r>
+            <w:proofErr w:type="spellEnd"/>
+          </w:p>
+        </w:tc>
+      </w:tr>
+      <w:tr>
+        <w:tc>
+          <w:tcPr>
+            <w:tcW w:w="4531" w:type="dxa"/>
+            <w:vAlign w:val="center"/>
+          </w:tcPr>
+          <w:p>
+            <w:pPr>
+              <w:jc w:val="center"/>
+              <w:rPr>
+                <w:rFonts w:eastAsia="Courier10 BT"/>
+                <w:color w:val="000000"/>
+              </w:rPr>
+            </w:pPr>
+            <w:r>
+              <w:rPr>
+                <w:rFonts w:eastAsia="Courier10 BT"/>
+                <w:color w:val="000000"/>
+              </w:rPr>
+              <w:t>32.7904</w:t>
+            </w:r>
+          </w:p>
+        </w:tc>
+        <w:tc>
+          <w:tcPr>
+            <w:tcW w:w="4531" w:type="dxa"/>
+            <w:vAlign w:val="center"/>
+          </w:tcPr>
+          <w:p>
+            <w:pPr>
+              <w:jc w:val="center"/>
+              <w:rPr>
+                <w:rFonts w:eastAsia="Courier10 BT"/>
+                <w:color w:val="000000"/>
+              </w:rPr>
+            </w:pPr>
+            <w:r>
+              <w:rPr>
+                <w:rFonts w:eastAsia="Courier10 BT"/>
+                <w:color w:val="000000"/>
+              </w:rPr>
+              <w:t>32.7898687694607</w:t>
+            </w:r>
+          </w:p>
+        </w:tc>
+      </w:tr>
+    </w:tbl>
+    <w:p>
+      <w:pPr>
+        <w:jc w:val="both"/>
+        <w:rPr>
+          <w:rFonts w:eastAsia="Courier10 BT"/>
+          <w:color w:val="000000"/>
+        </w:rPr>
+      </w:pPr>
+    </w:p>
+    <w:tbl>
+      <w:tblPr>
+        <w:tblStyle w:val="TableGrid"/>
+        <w:tblW w:w="0" w:type="auto"/>
+        <w:tblCellMar>
+          <w:top w:w="57" w:type="dxa"/>
+          <w:left w:w="57" w:type="dxa"/>
+          <w:bottom w:w="57" w:type="dxa"/>
+          <w:right w:w="57" w:type="dxa"/>
+        </w:tblCellMar>
+        <w:tblLook w:val="04A0" w:firstRow="1" w:lastRow="0" w:firstColumn="1" w:lastColumn="0" w:noHBand="0" w:noVBand="1"/>
+      </w:tblPr>
+      <w:tblGrid>
+        <w:gridCol w:w="2689"/>
+        <w:gridCol w:w="3399"/>
+        <w:gridCol w:w="2974"/>
+      </w:tblGrid>
+      <w:tr>
+        <w:trPr>
+          <w:trHeight w:val="644"/>
+        </w:trPr>
+        <w:tc>
+          <w:tcPr>
+            <w:tcW w:w="2689" w:type="dxa"/>
+            <w:shd w:val="clear" w:color="auto" w:fill="D1D1D1" w:themeFill="background2" w:themeFillShade="E6"/>
+            <w:vAlign w:val="center"/>
+          </w:tcPr>
+          <w:p>
+            <w:pPr>
+              <w:jc w:val="center"/>
+              <w:rPr>
+                <w:rFonts w:eastAsia="Courier10 BT" w:cs="Calibri"/>
+                <w:color w:val="000000"/>
+              </w:rPr>
+            </w:pPr>
+            <w:r>
+              <w:rPr>
+                <w:rFonts w:eastAsia="Courier10 BT"/>
+                <w:color w:val="000000"/>
+              </w:rPr>
+              <w:t>Wynik teoretyczny</w:t>
+            </w:r>
+          </w:p>
+        </w:tc>
+        <w:tc>
+          <w:tcPr>
+            <w:tcW w:w="6373" w:type="dxa"/>
+            <w:gridSpan w:val="2"/>
+            <w:shd w:val="clear" w:color="auto" w:fill="D1D1D1" w:themeFill="background2" w:themeFillShade="E6"/>
+            <w:vAlign w:val="center"/>
+          </w:tcPr>
+          <w:p>
+            <w:pPr>
+              <w:jc w:val="center"/>
+              <w:rPr>
+                <w:rFonts w:eastAsia="Courier10 BT"/>
+                <w:color w:val="000000"/>
+              </w:rPr>
+            </w:pPr>
+            <w:r>
+              <w:rPr>
+                <w:rFonts w:eastAsia="Courier10 BT" w:cs="Calibri"/>
+                <w:color w:val="000000"/>
+              </w:rPr>
+              <w:t>Kwadratura Gaussa-</w:t>
+            </w:r>
+            <w:proofErr w:type="spellStart"/>
+            <w:r>
+              <w:rPr>
+                <w:rFonts w:eastAsia="Courier10 BT" w:cs="Calibri"/>
+                <w:color w:val="000000"/>
+              </w:rPr>
+              <w:t>Hermite’a</w:t>
+            </w:r>
+            <w:proofErr w:type="spellEnd"/>
+          </w:p>
+        </w:tc>
+      </w:tr>
+      <w:tr>
+        <w:trPr>
+          <w:trHeight w:val="644"/>
+        </w:trPr>
+        <w:tc>
+          <w:tcPr>
+            <w:tcW w:w="2689" w:type="dxa"/>
+            <w:vMerge w:val="restart"/>
+            <w:vAlign w:val="center"/>
+          </w:tcPr>
+          <w:p>
+            <w:pPr>
+              <w:jc w:val="center"/>
+              <w:rPr>
+                <w:rFonts w:eastAsia="Courier10 BT"/>
+                <w:b/>
+                <w:bCs/>
+                <w:color w:val="000000"/>
+                <w:sz w:val="28"/>
+                <w:szCs w:val="28"/>
+              </w:rPr>
+            </w:pPr>
+            <w:r>
+              <w:rPr>
+                <w:rFonts w:eastAsia="Courier10 BT"/>
+                <w:color w:val="000000"/>
+              </w:rPr>
+              <w:t>32.7904</w:t>
+            </w:r>
+          </w:p>
+        </w:tc>
+        <w:tc>
+          <w:tcPr>
+            <w:tcW w:w="3399" w:type="dxa"/>
+            <w:shd w:val="clear" w:color="auto" w:fill="D1D1D1" w:themeFill="background2" w:themeFillShade="E6"/>
+            <w:vAlign w:val="center"/>
+          </w:tcPr>
+          <w:p>
+            <w:pPr>
+              <w:jc w:val="center"/>
+              <w:rPr>
+                <w:rFonts w:eastAsia="Courier10 BT"/>
+                <w:color w:val="000000"/>
+              </w:rPr>
+            </w:pPr>
+            <w:r>
+              <w:rPr>
+                <w:rFonts w:eastAsia="Courier10 BT"/>
+                <w:color w:val="000000"/>
+              </w:rPr>
+              <w:t>2 węzły</w:t>
+            </w:r>
+          </w:p>
+        </w:tc>
+        <w:tc>
+          <w:tcPr>
+            <w:tcW w:w="2974" w:type="dxa"/>
+            <w:vAlign w:val="center"/>
+          </w:tcPr>
+          <w:p>
+            <w:pPr>
+              <w:jc w:val="center"/>
+              <w:rPr>
+                <w:rFonts w:eastAsia="Courier10 BT"/>
+                <w:b/>
+                <w:bCs/>
+                <w:color w:val="000000"/>
+                <w:sz w:val="28"/>
+                <w:szCs w:val="28"/>
+              </w:rPr>
+            </w:pPr>
+            <w:r>
+              <w:rPr>
+                <w:rFonts w:eastAsia="Courier10 BT"/>
+                <w:color w:val="000000"/>
+              </w:rPr>
+              <w:t>32.79039624175205</w:t>
+            </w:r>
+          </w:p>
+        </w:tc>
+      </w:tr>
+      <w:tr>
+        <w:trPr>
+          <w:trHeight w:val="644"/>
+        </w:trPr>
+        <w:tc>
+          <w:tcPr>
+            <w:tcW w:w="2689" w:type="dxa"/>
+            <w:vMerge/>
+            <w:vAlign w:val="center"/>
+          </w:tcPr>
+          <w:p>
+            <w:pPr>
+              <w:jc w:val="center"/>
+              <w:rPr>
+                <w:rFonts w:eastAsia="Courier10 BT"/>
+                <w:b/>
+                <w:bCs/>
+                <w:color w:val="000000"/>
+                <w:sz w:val="28"/>
+                <w:szCs w:val="28"/>
+              </w:rPr>
+            </w:pPr>
+          </w:p>
+        </w:tc>
+        <w:tc>
+          <w:tcPr>
+            <w:tcW w:w="3399" w:type="dxa"/>
+            <w:shd w:val="clear" w:color="auto" w:fill="D1D1D1" w:themeFill="background2" w:themeFillShade="E6"/>
+            <w:vAlign w:val="center"/>
+          </w:tcPr>
+          <w:p>
+            <w:pPr>
+              <w:jc w:val="center"/>
+              <w:rPr>
+                <w:rFonts w:eastAsia="Courier10 BT"/>
+                <w:b/>
+                <w:bCs/>
+                <w:color w:val="000000"/>
+                <w:sz w:val="28"/>
+                <w:szCs w:val="28"/>
+              </w:rPr>
+            </w:pPr>
+            <w:r>
+              <w:rPr>
+                <w:rFonts w:eastAsia="Courier10 BT"/>
+                <w:color w:val="000000"/>
+              </w:rPr>
+              <w:t>3 węzły</w:t>
+            </w:r>
+          </w:p>
+        </w:tc>
+        <w:tc>
+          <w:tcPr>
+            <w:tcW w:w="2974" w:type="dxa"/>
+            <w:vAlign w:val="center"/>
+          </w:tcPr>
+          <w:p>
+            <w:pPr>
+              <w:jc w:val="center"/>
+              <w:rPr>
+                <w:rFonts w:eastAsia="Courier10 BT"/>
+                <w:b/>
+                <w:bCs/>
+                <w:color w:val="000000"/>
+                <w:sz w:val="28"/>
+                <w:szCs w:val="28"/>
+              </w:rPr>
+            </w:pPr>
+            <w:r>
+              <w:rPr>
+                <w:rFonts w:eastAsia="Courier10 BT"/>
+                <w:color w:val="000000"/>
+              </w:rPr>
+              <w:t>32.79039624175205</w:t>
+            </w:r>
+          </w:p>
+        </w:tc>
+      </w:tr>
+      <w:tr>
+        <w:trPr>
+          <w:trHeight w:val="644"/>
+        </w:trPr>
+        <w:tc>
+          <w:tcPr>
+            <w:tcW w:w="2689" w:type="dxa"/>
+            <w:vMerge/>
+            <w:vAlign w:val="center"/>
+          </w:tcPr>
+          <w:p>
+            <w:pPr>
+              <w:jc w:val="center"/>
+              <w:rPr>
+                <w:rFonts w:eastAsia="Courier10 BT"/>
+                <w:b/>
+                <w:bCs/>
+                <w:color w:val="000000"/>
+                <w:sz w:val="28"/>
+                <w:szCs w:val="28"/>
+              </w:rPr>
+            </w:pPr>
+          </w:p>
+        </w:tc>
+        <w:tc>
+          <w:tcPr>
+            <w:tcW w:w="3399" w:type="dxa"/>
+            <w:shd w:val="clear" w:color="auto" w:fill="D1D1D1" w:themeFill="background2" w:themeFillShade="E6"/>
+            <w:vAlign w:val="center"/>
+          </w:tcPr>
+          <w:p>
+            <w:pPr>
+              <w:jc w:val="center"/>
+              <w:rPr>
+                <w:rFonts w:eastAsia="Courier10 BT"/>
+                <w:b/>
+                <w:bCs/>
+                <w:color w:val="000000"/>
+                <w:sz w:val="28"/>
+                <w:szCs w:val="28"/>
+              </w:rPr>
+            </w:pPr>
+            <w:r>
+              <w:rPr>
+                <w:rFonts w:eastAsia="Courier10 BT"/>
+                <w:color w:val="000000"/>
+              </w:rPr>
+              <w:t>4 węzły</w:t>
+            </w:r>
+          </w:p>
+        </w:tc>
+        <w:tc>
+          <w:tcPr>
+            <w:tcW w:w="2974" w:type="dxa"/>
+            <w:vAlign w:val="center"/>
+          </w:tcPr>
+          <w:p>
+            <w:pPr>
+              <w:jc w:val="center"/>
+              <w:rPr>
+                <w:rFonts w:eastAsia="Courier10 BT"/>
+                <w:b/>
+                <w:bCs/>
+                <w:color w:val="000000"/>
+                <w:sz w:val="28"/>
+                <w:szCs w:val="28"/>
+              </w:rPr>
+            </w:pPr>
+            <w:r>
+              <w:rPr>
+                <w:rFonts w:eastAsia="Courier10 BT"/>
+                <w:color w:val="000000"/>
+              </w:rPr>
+              <w:t>32.79039624175205</w:t>
+            </w:r>
+          </w:p>
+        </w:tc>
+      </w:tr>
+      <w:tr>
+        <w:trPr>
+          <w:trHeight w:val="644"/>
+        </w:trPr>
+        <w:tc>
+          <w:tcPr>
+            <w:tcW w:w="2689" w:type="dxa"/>
+            <w:vMerge/>
+            <w:vAlign w:val="center"/>
+          </w:tcPr>
+          <w:p>
+            <w:pPr>
+              <w:jc w:val="center"/>
+              <w:rPr>
+                <w:rFonts w:eastAsia="Courier10 BT"/>
+                <w:b/>
+                <w:bCs/>
+                <w:color w:val="000000"/>
+                <w:sz w:val="28"/>
+                <w:szCs w:val="28"/>
+              </w:rPr>
+            </w:pPr>
+          </w:p>
+        </w:tc>
+        <w:tc>
+          <w:tcPr>
+            <w:tcW w:w="3399" w:type="dxa"/>
+            <w:shd w:val="clear" w:color="auto" w:fill="D1D1D1" w:themeFill="background2" w:themeFillShade="E6"/>
+            <w:vAlign w:val="center"/>
+          </w:tcPr>
+          <w:p>
+            <w:pPr>
+              <w:jc w:val="center"/>
+              <w:rPr>
+                <w:rFonts w:eastAsia="Courier10 BT"/>
+                <w:b/>
+                <w:bCs/>
+                <w:color w:val="000000"/>
+                <w:sz w:val="28"/>
+                <w:szCs w:val="28"/>
+              </w:rPr>
+            </w:pPr>
+            <w:r>
+              <w:rPr>
+                <w:rFonts w:eastAsia="Courier10 BT"/>
+                <w:color w:val="000000"/>
+              </w:rPr>
+              <w:t>5 węzłów</w:t>
+            </w:r>
+          </w:p>
+        </w:tc>
+        <w:tc>
+          <w:tcPr>
+            <w:tcW w:w="2974" w:type="dxa"/>
+            <w:vAlign w:val="center"/>
+          </w:tcPr>
+          <w:p>
+            <w:pPr>
+              <w:jc w:val="center"/>
+              <w:rPr>
+                <w:rFonts w:eastAsia="Courier10 BT"/>
+                <w:b/>
+                <w:bCs/>
+                <w:color w:val="000000"/>
+                <w:sz w:val="28"/>
+                <w:szCs w:val="28"/>
+              </w:rPr>
+            </w:pPr>
+            <w:r>
+              <w:rPr>
+                <w:rFonts w:eastAsia="Courier10 BT"/>
+                <w:color w:val="000000"/>
+              </w:rPr>
+              <w:t>32.79039624175205</w:t>
+            </w:r>
+          </w:p>
+        </w:tc>
+      </w:tr>
+    </w:tbl>
+    <w:p>
+      <w:pPr>
+        <w:jc w:val="both"/>
+        <w:rPr>
+          <w:rFonts w:eastAsia="Courier10 BT"/>
+          <w:color w:val="000000"/>
+        </w:rPr>
+      </w:pPr>
+    </w:p>
+    <w:p>
+      <w:pPr>
+        <w:jc w:val="both"/>
+        <w:rPr>
+          <w:rFonts w:eastAsia="Courier10 BT"/>
+          <w:color w:val="000000"/>
+        </w:rPr>
+      </w:pPr>
+    </w:p>
+    <w:p>
+      <w:pPr>
+        <w:jc w:val="both"/>
+        <w:rPr>
+          <w:rFonts w:eastAsia="Courier10 BT"/>
+          <w:color w:val="000000"/>
+        </w:rPr>
+      </w:pPr>
+    </w:p>
+    <w:p>
+      <w:pPr>
+        <w:jc w:val="both"/>
+        <w:rPr>
+          <w:rFonts w:eastAsia="Courier10 BT"/>
+          <w:color w:val="000000"/>
+        </w:rPr>
+      </w:pPr>
+      <m:oMath>
+        <m:r>
+          <w:rPr>
+            <w:rFonts w:ascii="Cambria Math" w:eastAsia="Courier10 BT" w:hAnsi="Cambria Math" w:cs="Calibri"/>
+            <w:color w:val="000000"/>
+          </w:rPr>
+          <m:t>f</m:t>
+        </m:r>
+        <m:d>
+          <m:dPr>
+            <m:ctrlPr>
+              <w:rPr>
+                <w:rFonts w:ascii="Cambria Math" w:eastAsia="Courier10 BT" w:hAnsi="Cambria Math" w:cs="Calibri"/>
+                <w:i/>
+                <w:color w:val="000000"/>
+              </w:rPr>
+            </m:ctrlPr>
+          </m:dPr>
+          <m:e>
+            <m:r>
+              <w:rPr>
+                <w:rFonts w:ascii="Cambria Math" w:eastAsia="Courier10 BT" w:hAnsi="Cambria Math" w:cs="Calibri"/>
+                <w:color w:val="000000"/>
+              </w:rPr>
+              <m:t>x</m:t>
+            </m:r>
+          </m:e>
+        </m:d>
+        <m:r>
+          <w:rPr>
+            <w:rFonts w:ascii="Cambria Math" w:eastAsia="Courier10 BT" w:hAnsi="Cambria Math" w:cs="Calibri"/>
+            <w:color w:val="000000"/>
+          </w:rPr>
+          <m:t>=</m:t>
+        </m:r>
+        <m:r>
+          <m:rPr>
+            <m:sty m:val="p"/>
+          </m:rPr>
+          <w:rPr>
+            <w:rFonts w:ascii="Cambria Math" w:eastAsia="Courier10 BT" w:hAnsi="Cambria Math" w:cs="Calibri"/>
+            <w:color w:val="000000"/>
+          </w:rPr>
+          <m:t>cos⁡</m:t>
+        </m:r>
+        <m:r>
+          <w:rPr>
+            <w:rFonts w:ascii="Cambria Math" w:eastAsia="Courier10 BT" w:hAnsi="Cambria Math" w:cs="Calibri"/>
+            <w:color w:val="000000"/>
+          </w:rPr>
+          <m:t>(2x)</m:t>
+        </m:r>
+      </m:oMath>
+      <w:r>
+        <w:rPr>
+          <w:rFonts w:eastAsia="Courier10 BT"/>
+          <w:color w:val="000000"/>
+        </w:rPr>
+        <w:t xml:space="preserve"> </w:t>
+      </w:r>
       <w:r>
         <w:rPr>
           <w:rFonts w:eastAsia="Courier10 BT"/>
@@ -1855,9 +2499,137 @@
         <w:tblLook w:val="04A0" w:firstRow="1" w:lastRow="0" w:firstColumn="1" w:lastColumn="0" w:noHBand="0" w:noVBand="1"/>
       </w:tblPr>
       <w:tblGrid>
-        <w:gridCol w:w="1509"/>
-        <w:gridCol w:w="2455"/>
-        <w:gridCol w:w="2124"/>
+        <w:gridCol w:w="4531"/>
+        <w:gridCol w:w="4531"/>
+      </w:tblGrid>
+      <w:tr>
+        <w:tc>
+          <w:tcPr>
+            <w:tcW w:w="4531" w:type="dxa"/>
+            <w:shd w:val="clear" w:color="auto" w:fill="D1D1D1" w:themeFill="background2" w:themeFillShade="E6"/>
+            <w:vAlign w:val="center"/>
+          </w:tcPr>
+          <w:p>
+            <w:pPr>
+              <w:jc w:val="center"/>
+              <w:rPr>
+                <w:rFonts w:eastAsia="Courier10 BT"/>
+                <w:color w:val="000000"/>
+              </w:rPr>
+            </w:pPr>
+            <w:r>
+              <w:rPr>
+                <w:rFonts w:eastAsia="Courier10 BT"/>
+                <w:color w:val="000000"/>
+              </w:rPr>
+              <w:t>Wynik teoretyczny</w:t>
+            </w:r>
+          </w:p>
+        </w:tc>
+        <w:tc>
+          <w:tcPr>
+            <w:tcW w:w="4531" w:type="dxa"/>
+            <w:shd w:val="clear" w:color="auto" w:fill="D1D1D1" w:themeFill="background2" w:themeFillShade="E6"/>
+            <w:vAlign w:val="center"/>
+          </w:tcPr>
+          <w:p>
+            <w:pPr>
+              <w:jc w:val="center"/>
+              <w:rPr>
+                <w:rFonts w:eastAsia="Courier10 BT"/>
+                <w:color w:val="000000"/>
+              </w:rPr>
+            </w:pPr>
+            <w:r>
+              <w:rPr>
+                <w:rFonts w:eastAsia="Courier10 BT" w:cs="Calibri"/>
+                <w:color w:val="000000"/>
+              </w:rPr>
+              <w:t>Kwadratura złożona Newtona-</w:t>
+            </w:r>
+            <w:proofErr w:type="spellStart"/>
+            <w:r>
+              <w:rPr>
+                <w:rFonts w:eastAsia="Courier10 BT" w:cs="Calibri"/>
+                <w:color w:val="000000"/>
+              </w:rPr>
+              <w:t>Cotesa</w:t>
+            </w:r>
+            <w:proofErr w:type="spellEnd"/>
+          </w:p>
+        </w:tc>
+      </w:tr>
+      <w:tr>
+        <w:tc>
+          <w:tcPr>
+            <w:tcW w:w="4531" w:type="dxa"/>
+            <w:vAlign w:val="center"/>
+          </w:tcPr>
+          <w:p>
+            <w:pPr>
+              <w:jc w:val="center"/>
+              <w:rPr>
+                <w:rFonts w:eastAsia="Courier10 BT"/>
+                <w:color w:val="000000"/>
+              </w:rPr>
+            </w:pPr>
+            <w:r>
+              <w:rPr>
+                <w:rFonts w:eastAsia="Courier10 BT"/>
+                <w:color w:val="000000"/>
+              </w:rPr>
+              <w:t xml:space="preserve">0.652049 </w:t>
+            </w:r>
+          </w:p>
+        </w:tc>
+        <w:tc>
+          <w:tcPr>
+            <w:tcW w:w="4531" w:type="dxa"/>
+            <w:vAlign w:val="center"/>
+          </w:tcPr>
+          <w:p>
+            <w:pPr>
+              <w:jc w:val="center"/>
+              <w:rPr>
+                <w:rFonts w:eastAsia="Courier10 BT"/>
+                <w:color w:val="000000"/>
+              </w:rPr>
+            </w:pPr>
+            <w:r>
+              <w:rPr>
+                <w:rFonts w:eastAsia="Courier10 BT"/>
+                <w:color w:val="000000"/>
+              </w:rPr>
+              <w:t>0.6526899128193705</w:t>
+            </w:r>
+          </w:p>
+        </w:tc>
+      </w:tr>
+    </w:tbl>
+    <w:p>
+      <w:pPr>
+        <w:jc w:val="both"/>
+        <w:rPr>
+          <w:rFonts w:eastAsia="Courier10 BT"/>
+          <w:color w:val="000000"/>
+        </w:rPr>
+      </w:pPr>
+    </w:p>
+    <w:tbl>
+      <w:tblPr>
+        <w:tblStyle w:val="TableGrid"/>
+        <w:tblW w:w="0" w:type="auto"/>
+        <w:tblCellMar>
+          <w:top w:w="57" w:type="dxa"/>
+          <w:left w:w="57" w:type="dxa"/>
+          <w:bottom w:w="57" w:type="dxa"/>
+          <w:right w:w="57" w:type="dxa"/>
+        </w:tblCellMar>
+        <w:tblLook w:val="04A0" w:firstRow="1" w:lastRow="0" w:firstColumn="1" w:lastColumn="0" w:noHBand="0" w:noVBand="1"/>
+      </w:tblPr>
+      <w:tblGrid>
+        <w:gridCol w:w="2689"/>
+        <w:gridCol w:w="3399"/>
         <w:gridCol w:w="2974"/>
       </w:tblGrid>
       <w:tr>
@@ -1866,7 +2638,7 @@
         </w:trPr>
         <w:tc>
           <w:tcPr>
-            <w:tcW w:w="1509" w:type="dxa"/>
+            <w:tcW w:w="2689" w:type="dxa"/>
             <w:shd w:val="clear" w:color="auto" w:fill="D1D1D1" w:themeFill="background2" w:themeFillShade="E6"/>
             <w:vAlign w:val="center"/>
           </w:tcPr>
@@ -1874,7 +2646,7 @@
             <w:pPr>
               <w:jc w:val="center"/>
               <w:rPr>
-                <w:rFonts w:eastAsia="Courier10 BT"/>
+                <w:rFonts w:eastAsia="Courier10 BT" w:cs="Calibri"/>
                 <w:color w:val="000000"/>
               </w:rPr>
             </w:pPr>
@@ -1889,39 +2661,7 @@
         </w:tc>
         <w:tc>
           <w:tcPr>
-            <w:tcW w:w="2455" w:type="dxa"/>
-            <w:shd w:val="clear" w:color="auto" w:fill="D1D1D1" w:themeFill="background2" w:themeFillShade="E6"/>
-            <w:vAlign w:val="center"/>
-          </w:tcPr>
-          <w:p>
-            <w:pPr>
-              <w:jc w:val="center"/>
-              <w:rPr>
-                <w:rFonts w:eastAsia="Courier10 BT" w:cs="Calibri"/>
-                <w:color w:val="000000"/>
-              </w:rPr>
-            </w:pPr>
-            <w:r>
-              <w:rPr>
-                <w:rFonts w:eastAsia="Courier10 BT" w:cs="Calibri"/>
-                <w:color w:val="000000"/>
-              </w:rPr>
-              <w:t>Kwadratura złożona Newtona-</w:t>
-            </w:r>
-            <w:proofErr w:type="spellStart"/>
-            <w:r>
-              <w:rPr>
-                <w:rFonts w:eastAsia="Courier10 BT" w:cs="Calibri"/>
-                <w:color w:val="000000"/>
-              </w:rPr>
-              <w:t>Cotesa</w:t>
-            </w:r>
-            <w:proofErr w:type="spellEnd"/>
-          </w:p>
-        </w:tc>
-        <w:tc>
-          <w:tcPr>
-            <w:tcW w:w="5098" w:type="dxa"/>
+            <w:tcW w:w="6373" w:type="dxa"/>
             <w:gridSpan w:val="2"/>
             <w:shd w:val="clear" w:color="auto" w:fill="D1D1D1" w:themeFill="background2" w:themeFillShade="E6"/>
             <w:vAlign w:val="center"/>
@@ -1959,7 +2699,7 @@
         </w:trPr>
         <w:tc>
           <w:tcPr>
-            <w:tcW w:w="1509" w:type="dxa"/>
+            <w:tcW w:w="2689" w:type="dxa"/>
             <w:vMerge w:val="restart"/>
             <w:vAlign w:val="center"/>
           </w:tcPr>
@@ -1968,6 +2708,8 @@
               <w:jc w:val="center"/>
               <w:rPr>
                 <w:rFonts w:eastAsia="Courier10 BT"/>
+                <w:b/>
+                <w:bCs/>
                 <w:color w:val="000000"/>
                 <w:sz w:val="28"/>
                 <w:szCs w:val="28"/>
@@ -1978,14 +2720,36 @@
                 <w:rFonts w:eastAsia="Courier10 BT"/>
                 <w:color w:val="000000"/>
               </w:rPr>
-              <w:t>32.7904</w:t>
-            </w:r>
-          </w:p>
-        </w:tc>
-        <w:tc>
-          <w:tcPr>
-            <w:tcW w:w="2455" w:type="dxa"/>
-            <w:vMerge w:val="restart"/>
+              <w:t>0.652049</w:t>
+            </w:r>
+          </w:p>
+        </w:tc>
+        <w:tc>
+          <w:tcPr>
+            <w:tcW w:w="3399" w:type="dxa"/>
+            <w:shd w:val="clear" w:color="auto" w:fill="D1D1D1" w:themeFill="background2" w:themeFillShade="E6"/>
+            <w:vAlign w:val="center"/>
+          </w:tcPr>
+          <w:p>
+            <w:pPr>
+              <w:jc w:val="center"/>
+              <w:rPr>
+                <w:rFonts w:eastAsia="Courier10 BT"/>
+                <w:color w:val="000000"/>
+              </w:rPr>
+            </w:pPr>
+            <w:r>
+              <w:rPr>
+                <w:rFonts w:eastAsia="Courier10 BT"/>
+                <w:color w:val="000000"/>
+              </w:rPr>
+              <w:t>2 węzły</w:t>
+            </w:r>
+          </w:p>
+        </w:tc>
+        <w:tc>
+          <w:tcPr>
+            <w:tcW w:w="2974" w:type="dxa"/>
             <w:vAlign w:val="center"/>
           </w:tcPr>
           <w:p>
@@ -2005,56 +2769,7 @@
                 <w:rFonts w:eastAsia="Courier10 BT"/>
                 <w:color w:val="000000"/>
               </w:rPr>
-              <w:t>32.7898687694607</w:t>
-            </w:r>
-          </w:p>
-        </w:tc>
-        <w:tc>
-          <w:tcPr>
-            <w:tcW w:w="2124" w:type="dxa"/>
-            <w:shd w:val="clear" w:color="auto" w:fill="D1D1D1" w:themeFill="background2" w:themeFillShade="E6"/>
-            <w:vAlign w:val="center"/>
-          </w:tcPr>
-          <w:p>
-            <w:pPr>
-              <w:jc w:val="center"/>
-              <w:rPr>
-                <w:rFonts w:eastAsia="Courier10 BT"/>
-                <w:color w:val="000000"/>
-              </w:rPr>
-            </w:pPr>
-            <w:r>
-              <w:rPr>
-                <w:rFonts w:eastAsia="Courier10 BT"/>
-                <w:color w:val="000000"/>
-              </w:rPr>
-              <w:t>2 węzły</w:t>
-            </w:r>
-          </w:p>
-        </w:tc>
-        <w:tc>
-          <w:tcPr>
-            <w:tcW w:w="2974" w:type="dxa"/>
-            <w:vAlign w:val="center"/>
-          </w:tcPr>
-          <w:p>
-            <w:pPr>
-              <w:jc w:val="center"/>
-              <w:rPr>
-                <w:rFonts w:eastAsia="Courier10 BT"/>
-                <w:b/>
-                <w:bCs/>
-                <w:color w:val="000000"/>
-                <w:sz w:val="28"/>
-                <w:szCs w:val="28"/>
-              </w:rPr>
-            </w:pPr>
-            <w:r>
-              <w:rPr>
-                <w:rFonts w:eastAsia="Courier10 BT"/>
-                <w:color w:val="000000"/>
-              </w:rPr>
-              <w:t>32.79039624175205</w:t>
+              <w:t>0.2764030023113222</w:t>
             </w:r>
           </w:p>
         </w:tc>
@@ -2065,7 +2780,7 @@
         </w:trPr>
         <w:tc>
           <w:tcPr>
-            <w:tcW w:w="1509" w:type="dxa"/>
+            <w:tcW w:w="2689" w:type="dxa"/>
             <w:vMerge/>
             <w:vAlign w:val="center"/>
           </w:tcPr>
@@ -2074,6 +2789,8 @@
               <w:jc w:val="center"/>
               <w:rPr>
                 <w:rFonts w:eastAsia="Courier10 BT"/>
+                <w:b/>
+                <w:bCs/>
                 <w:color w:val="000000"/>
                 <w:sz w:val="28"/>
                 <w:szCs w:val="28"/>
@@ -2083,8 +2800,8 @@
         </w:tc>
         <w:tc>
           <w:tcPr>
-            <w:tcW w:w="2455" w:type="dxa"/>
-            <w:vMerge/>
+            <w:tcW w:w="3399" w:type="dxa"/>
+            <w:shd w:val="clear" w:color="auto" w:fill="D1D1D1" w:themeFill="background2" w:themeFillShade="E6"/>
             <w:vAlign w:val="center"/>
           </w:tcPr>
           <w:p>
@@ -2099,12 +2816,18 @@
                 <w:szCs w:val="28"/>
               </w:rPr>
             </w:pPr>
-          </w:p>
-        </w:tc>
-        <w:tc>
-          <w:tcPr>
-            <w:tcW w:w="2124" w:type="dxa"/>
-            <w:shd w:val="clear" w:color="auto" w:fill="D1D1D1" w:themeFill="background2" w:themeFillShade="E6"/>
+            <w:r>
+              <w:rPr>
+                <w:rFonts w:eastAsia="Courier10 BT"/>
+                <w:color w:val="000000"/>
+              </w:rPr>
+              <w:t>3 węzły</w:t>
+            </w:r>
+          </w:p>
+        </w:tc>
+        <w:tc>
+          <w:tcPr>
+            <w:tcW w:w="2974" w:type="dxa"/>
             <w:vAlign w:val="center"/>
           </w:tcPr>
           <w:p>
@@ -2124,33 +2847,7 @@
                 <w:rFonts w:eastAsia="Courier10 BT"/>
                 <w:color w:val="000000"/>
               </w:rPr>
-              <w:t>3 węzły</w:t>
-            </w:r>
-          </w:p>
-        </w:tc>
-        <w:tc>
-          <w:tcPr>
-            <w:tcW w:w="2974" w:type="dxa"/>
-            <w:vAlign w:val="center"/>
-          </w:tcPr>
-          <w:p>
-            <w:pPr>
-              <w:jc w:val="center"/>
-              <w:rPr>
-                <w:rFonts w:eastAsia="Courier10 BT"/>
-                <w:b/>
-                <w:bCs/>
-                <w:color w:val="000000"/>
-                <w:sz w:val="28"/>
-                <w:szCs w:val="28"/>
-              </w:rPr>
-            </w:pPr>
-            <w:r>
-              <w:rPr>
-                <w:rFonts w:eastAsia="Courier10 BT"/>
-                <w:color w:val="000000"/>
-              </w:rPr>
-              <w:t>32.79039624175205</w:t>
+              <w:t>0.7267617754272044</w:t>
             </w:r>
           </w:p>
         </w:tc>
@@ -2161,7 +2858,7 @@
         </w:trPr>
         <w:tc>
           <w:tcPr>
-            <w:tcW w:w="1509" w:type="dxa"/>
+            <w:tcW w:w="2689" w:type="dxa"/>
             <w:vMerge/>
             <w:vAlign w:val="center"/>
           </w:tcPr>
@@ -2170,6 +2867,8 @@
               <w:jc w:val="center"/>
               <w:rPr>
                 <w:rFonts w:eastAsia="Courier10 BT"/>
+                <w:b/>
+                <w:bCs/>
                 <w:color w:val="000000"/>
                 <w:sz w:val="28"/>
                 <w:szCs w:val="28"/>
@@ -2179,8 +2878,8 @@
         </w:tc>
         <w:tc>
           <w:tcPr>
-            <w:tcW w:w="2455" w:type="dxa"/>
-            <w:vMerge/>
+            <w:tcW w:w="3399" w:type="dxa"/>
+            <w:shd w:val="clear" w:color="auto" w:fill="D1D1D1" w:themeFill="background2" w:themeFillShade="E6"/>
             <w:vAlign w:val="center"/>
           </w:tcPr>
           <w:p>
@@ -2195,12 +2894,18 @@
                 <w:szCs w:val="28"/>
               </w:rPr>
             </w:pPr>
-          </w:p>
-        </w:tc>
-        <w:tc>
-          <w:tcPr>
-            <w:tcW w:w="2124" w:type="dxa"/>
-            <w:shd w:val="clear" w:color="auto" w:fill="D1D1D1" w:themeFill="background2" w:themeFillShade="E6"/>
+            <w:r>
+              <w:rPr>
+                <w:rFonts w:eastAsia="Courier10 BT"/>
+                <w:color w:val="000000"/>
+              </w:rPr>
+              <w:t>4 węzły</w:t>
+            </w:r>
+          </w:p>
+        </w:tc>
+        <w:tc>
+          <w:tcPr>
+            <w:tcW w:w="2974" w:type="dxa"/>
             <w:vAlign w:val="center"/>
           </w:tcPr>
           <w:p>
@@ -2220,33 +2925,7 @@
                 <w:rFonts w:eastAsia="Courier10 BT"/>
                 <w:color w:val="000000"/>
               </w:rPr>
-              <w:t>4 węzły</w:t>
-            </w:r>
-          </w:p>
-        </w:tc>
-        <w:tc>
-          <w:tcPr>
-            <w:tcW w:w="2974" w:type="dxa"/>
-            <w:vAlign w:val="center"/>
-          </w:tcPr>
-          <w:p>
-            <w:pPr>
-              <w:jc w:val="center"/>
-              <w:rPr>
-                <w:rFonts w:eastAsia="Courier10 BT"/>
-                <w:b/>
-                <w:bCs/>
-                <w:color w:val="000000"/>
-                <w:sz w:val="28"/>
-                <w:szCs w:val="28"/>
-              </w:rPr>
-            </w:pPr>
-            <w:r>
-              <w:rPr>
-                <w:rFonts w:eastAsia="Courier10 BT"/>
-                <w:color w:val="000000"/>
-              </w:rPr>
-              <w:t>32.79039624175205</w:t>
+              <w:t>0.6414332984224324</w:t>
             </w:r>
           </w:p>
         </w:tc>
@@ -2257,7 +2936,7 @@
         </w:trPr>
         <w:tc>
           <w:tcPr>
-            <w:tcW w:w="1509" w:type="dxa"/>
+            <w:tcW w:w="2689" w:type="dxa"/>
             <w:vMerge/>
             <w:vAlign w:val="center"/>
           </w:tcPr>
@@ -2266,6 +2945,8 @@
               <w:jc w:val="center"/>
               <w:rPr>
                 <w:rFonts w:eastAsia="Courier10 BT"/>
+                <w:b/>
+                <w:bCs/>
                 <w:color w:val="000000"/>
                 <w:sz w:val="28"/>
                 <w:szCs w:val="28"/>
@@ -2275,8 +2956,8 @@
         </w:tc>
         <w:tc>
           <w:tcPr>
-            <w:tcW w:w="2455" w:type="dxa"/>
-            <w:vMerge/>
+            <w:tcW w:w="3399" w:type="dxa"/>
+            <w:shd w:val="clear" w:color="auto" w:fill="D1D1D1" w:themeFill="background2" w:themeFillShade="E6"/>
             <w:vAlign w:val="center"/>
           </w:tcPr>
           <w:p>
@@ -2291,12 +2972,18 @@
                 <w:szCs w:val="28"/>
               </w:rPr>
             </w:pPr>
-          </w:p>
-        </w:tc>
-        <w:tc>
-          <w:tcPr>
-            <w:tcW w:w="2124" w:type="dxa"/>
-            <w:shd w:val="clear" w:color="auto" w:fill="D1D1D1" w:themeFill="background2" w:themeFillShade="E6"/>
+            <w:r>
+              <w:rPr>
+                <w:rFonts w:eastAsia="Courier10 BT"/>
+                <w:color w:val="000000"/>
+              </w:rPr>
+              <w:t>5 węzłów</w:t>
+            </w:r>
+          </w:p>
+        </w:tc>
+        <w:tc>
+          <w:tcPr>
+            <w:tcW w:w="2974" w:type="dxa"/>
             <w:vAlign w:val="center"/>
           </w:tcPr>
           <w:p>
@@ -2316,65 +3003,12 @@
                 <w:rFonts w:eastAsia="Courier10 BT"/>
                 <w:color w:val="000000"/>
               </w:rPr>
-              <w:t>5 węzłów</w:t>
-            </w:r>
-          </w:p>
-        </w:tc>
-        <w:tc>
-          <w:tcPr>
-            <w:tcW w:w="2974" w:type="dxa"/>
-            <w:vAlign w:val="center"/>
-          </w:tcPr>
-          <w:p>
-            <w:pPr>
-              <w:jc w:val="center"/>
-              <w:rPr>
-                <w:rFonts w:eastAsia="Courier10 BT"/>
-                <w:b/>
-                <w:bCs/>
-                <w:color w:val="000000"/>
-                <w:sz w:val="28"/>
-                <w:szCs w:val="28"/>
-              </w:rPr>
-            </w:pPr>
-            <w:r>
-              <w:rPr>
-                <w:rFonts w:eastAsia="Courier10 BT"/>
-                <w:color w:val="000000"/>
-              </w:rPr>
-              <w:t>32.79039624175205</w:t>
+              <w:t>0.6532237523816323</w:t>
             </w:r>
           </w:p>
         </w:tc>
       </w:tr>
     </w:tbl>
-    <w:p>
-      <w:pPr>
-        <w:jc w:val="both"/>
-        <w:rPr>
-          <w:rFonts w:eastAsia="Courier10 BT"/>
-          <w:color w:val="000000"/>
-        </w:rPr>
-      </w:pPr>
-    </w:p>
-    <w:p>
-      <w:pPr>
-        <w:jc w:val="both"/>
-        <w:rPr>
-          <w:rFonts w:eastAsia="Courier10 BT"/>
-          <w:color w:val="000000"/>
-        </w:rPr>
-      </w:pPr>
-    </w:p>
-    <w:p>
-      <w:pPr>
-        <w:jc w:val="both"/>
-        <w:rPr>
-          <w:rFonts w:eastAsia="Courier10 BT"/>
-          <w:color w:val="000000"/>
-        </w:rPr>
-      </w:pPr>
-    </w:p>
     <w:p>
       <w:pPr>
         <w:jc w:val="both"/>
@@ -2389,6 +3023,7 @@
             <w:rFonts w:ascii="Cambria Math" w:eastAsia="Courier10 BT" w:hAnsi="Cambria Math" w:cs="Calibri"/>
             <w:color w:val="000000"/>
           </w:rPr>
+          <w:lastRenderedPageBreak/>
           <m:t>f</m:t>
         </m:r>
         <m:d>
@@ -2426,23 +3061,16 @@
             <w:rFonts w:ascii="Cambria Math" w:eastAsia="Courier10 BT" w:hAnsi="Cambria Math" w:cs="Calibri"/>
             <w:color w:val="000000"/>
           </w:rPr>
-          <m:t>cos⁡</m:t>
+          <m:t>log⁡</m:t>
         </m:r>
         <m:r>
           <w:rPr>
             <w:rFonts w:ascii="Cambria Math" w:eastAsia="Courier10 BT" w:hAnsi="Cambria Math" w:cs="Calibri"/>
             <w:color w:val="000000"/>
           </w:rPr>
-          <m:t>(2x)</m:t>
+          <m:t>(x+4)</m:t>
         </m:r>
       </m:oMath>
-      <w:r>
-        <w:rPr>
-          <w:rFonts w:eastAsia="Courier10 BT"/>
-          <w:color w:val="000000"/>
-        </w:rPr>
-        <w:t xml:space="preserve"> </w:t>
-      </w:r>
       <w:r>
         <w:rPr>
           <w:rFonts w:eastAsia="Courier10 BT"/>
@@ -2478,14 +3106,7 @@
           <w:rFonts w:eastAsia="Courier10 BT"/>
           <w:color w:val="000000"/>
         </w:rPr>
-        <w:t xml:space="preserve">, </w:t>
-      </w:r>
-      <w:r>
-        <w:rPr>
-          <w:rFonts w:eastAsia="Courier10 BT"/>
-          <w:color w:val="000000"/>
-        </w:rPr>
-        <w:t xml:space="preserve">dokładność </w:t>
+        <w:t xml:space="preserve">, dokładność </w:t>
       </w:r>
       <m:oMath>
         <m:r>
@@ -2520,18 +3141,13 @@
         <w:tblLook w:val="04A0" w:firstRow="1" w:lastRow="0" w:firstColumn="1" w:lastColumn="0" w:noHBand="0" w:noVBand="1"/>
       </w:tblPr>
       <w:tblGrid>
-        <w:gridCol w:w="1509"/>
-        <w:gridCol w:w="2455"/>
-        <w:gridCol w:w="2124"/>
-        <w:gridCol w:w="2974"/>
+        <w:gridCol w:w="4531"/>
+        <w:gridCol w:w="4531"/>
       </w:tblGrid>
       <w:tr>
-        <w:trPr>
-          <w:trHeight w:val="644"/>
-        </w:trPr>
-        <w:tc>
-          <w:tcPr>
-            <w:tcW w:w="1509" w:type="dxa"/>
+        <w:tc>
+          <w:tcPr>
+            <w:tcW w:w="4531" w:type="dxa"/>
             <w:shd w:val="clear" w:color="auto" w:fill="D1D1D1" w:themeFill="background2" w:themeFillShade="E6"/>
             <w:vAlign w:val="center"/>
           </w:tcPr>
@@ -2554,7 +3170,7 @@
         </w:tc>
         <w:tc>
           <w:tcPr>
-            <w:tcW w:w="2455" w:type="dxa"/>
+            <w:tcW w:w="4531" w:type="dxa"/>
             <w:shd w:val="clear" w:color="auto" w:fill="D1D1D1" w:themeFill="background2" w:themeFillShade="E6"/>
             <w:vAlign w:val="center"/>
           </w:tcPr>
@@ -2562,70 +3178,33 @@
             <w:pPr>
               <w:jc w:val="center"/>
               <w:rPr>
+                <w:rFonts w:eastAsia="Courier10 BT"/>
+                <w:color w:val="000000"/>
+              </w:rPr>
+            </w:pPr>
+            <w:r>
+              <w:rPr>
                 <w:rFonts w:eastAsia="Courier10 BT" w:cs="Calibri"/>
                 <w:color w:val="000000"/>
               </w:rPr>
-            </w:pPr>
+              <w:t>Kwadratura złożona Newtona-</w:t>
+            </w:r>
+            <w:proofErr w:type="spellStart"/>
             <w:r>
               <w:rPr>
                 <w:rFonts w:eastAsia="Courier10 BT" w:cs="Calibri"/>
                 <w:color w:val="000000"/>
               </w:rPr>
-              <w:t>Kwadratura złożona Newtona-</w:t>
-            </w:r>
-            <w:proofErr w:type="spellStart"/>
-            <w:r>
-              <w:rPr>
-                <w:rFonts w:eastAsia="Courier10 BT" w:cs="Calibri"/>
-                <w:color w:val="000000"/>
-              </w:rPr>
               <w:t>Cotesa</w:t>
-            </w:r>
-            <w:proofErr w:type="spellEnd"/>
-          </w:p>
-        </w:tc>
-        <w:tc>
-          <w:tcPr>
-            <w:tcW w:w="5098" w:type="dxa"/>
-            <w:gridSpan w:val="2"/>
-            <w:shd w:val="clear" w:color="auto" w:fill="D1D1D1" w:themeFill="background2" w:themeFillShade="E6"/>
-            <w:vAlign w:val="center"/>
-          </w:tcPr>
-          <w:p>
-            <w:pPr>
-              <w:jc w:val="center"/>
-              <w:rPr>
-                <w:rFonts w:eastAsia="Courier10 BT"/>
-                <w:color w:val="000000"/>
-              </w:rPr>
-            </w:pPr>
-            <w:r>
-              <w:rPr>
-                <w:rFonts w:eastAsia="Courier10 BT" w:cs="Calibri"/>
-                <w:color w:val="000000"/>
-              </w:rPr>
-              <w:t>Kwadratura Gaussa-</w:t>
-            </w:r>
-            <w:proofErr w:type="spellStart"/>
-            <w:r>
-              <w:rPr>
-                <w:rFonts w:eastAsia="Courier10 BT" w:cs="Calibri"/>
-                <w:color w:val="000000"/>
-              </w:rPr>
-              <w:t>Hermite’a</w:t>
             </w:r>
             <w:proofErr w:type="spellEnd"/>
           </w:p>
         </w:tc>
       </w:tr>
       <w:tr>
-        <w:trPr>
-          <w:trHeight w:val="644"/>
-        </w:trPr>
-        <w:tc>
-          <w:tcPr>
-            <w:tcW w:w="1509" w:type="dxa"/>
-            <w:vMerge w:val="restart"/>
+        <w:tc>
+          <w:tcPr>
+            <w:tcW w:w="4531" w:type="dxa"/>
             <w:vAlign w:val="center"/>
           </w:tcPr>
           <w:p>
@@ -2634,23 +3213,20 @@
               <w:rPr>
                 <w:rFonts w:eastAsia="Courier10 BT"/>
                 <w:color w:val="000000"/>
-                <w:sz w:val="28"/>
-                <w:szCs w:val="28"/>
-              </w:rPr>
-            </w:pPr>
-            <w:r>
-              <w:rPr>
-                <w:rFonts w:eastAsia="Courier10 BT"/>
-                <w:color w:val="000000"/>
-              </w:rPr>
-              <w:t>0.652049</w:t>
-            </w:r>
-          </w:p>
-        </w:tc>
-        <w:tc>
-          <w:tcPr>
-            <w:tcW w:w="2455" w:type="dxa"/>
-            <w:vMerge w:val="restart"/>
+              </w:rPr>
+            </w:pPr>
+            <w:r>
+              <w:rPr>
+                <w:rFonts w:eastAsia="Courier10 BT"/>
+                <w:color w:val="000000"/>
+              </w:rPr>
+              <w:t>2.05859</w:t>
+            </w:r>
+          </w:p>
+        </w:tc>
+        <w:tc>
+          <w:tcPr>
+            <w:tcW w:w="4531" w:type="dxa"/>
             <w:vAlign w:val="center"/>
           </w:tcPr>
           <w:p>
@@ -2658,356 +3234,15 @@
               <w:jc w:val="center"/>
               <w:rPr>
                 <w:rFonts w:eastAsia="Courier10 BT"/>
-                <w:b/>
-                <w:bCs/>
-                <w:color w:val="000000"/>
-                <w:sz w:val="28"/>
-                <w:szCs w:val="28"/>
-              </w:rPr>
-            </w:pPr>
-            <w:r>
-              <w:rPr>
-                <w:rFonts w:eastAsia="Courier10 BT"/>
-                <w:color w:val="000000"/>
-              </w:rPr>
-              <w:t>0.6526899128193705</w:t>
-            </w:r>
-          </w:p>
-        </w:tc>
-        <w:tc>
-          <w:tcPr>
-            <w:tcW w:w="2124" w:type="dxa"/>
-            <w:shd w:val="clear" w:color="auto" w:fill="D1D1D1" w:themeFill="background2" w:themeFillShade="E6"/>
-            <w:vAlign w:val="center"/>
-          </w:tcPr>
-          <w:p>
-            <w:pPr>
-              <w:jc w:val="center"/>
-              <w:rPr>
-                <w:rFonts w:eastAsia="Courier10 BT"/>
-                <w:color w:val="000000"/>
-              </w:rPr>
-            </w:pPr>
-            <w:r>
-              <w:rPr>
-                <w:rFonts w:eastAsia="Courier10 BT"/>
-                <w:color w:val="000000"/>
-              </w:rPr>
-              <w:t>2 węzły</w:t>
-            </w:r>
-          </w:p>
-        </w:tc>
-        <w:tc>
-          <w:tcPr>
-            <w:tcW w:w="2974" w:type="dxa"/>
-            <w:vAlign w:val="center"/>
-          </w:tcPr>
-          <w:p>
-            <w:pPr>
-              <w:jc w:val="center"/>
-              <w:rPr>
-                <w:rFonts w:eastAsia="Courier10 BT"/>
-                <w:b/>
-                <w:bCs/>
-                <w:color w:val="000000"/>
-                <w:sz w:val="28"/>
-                <w:szCs w:val="28"/>
-              </w:rPr>
-            </w:pPr>
-            <w:r>
-              <w:rPr>
-                <w:rFonts w:eastAsia="Courier10 BT"/>
-                <w:color w:val="000000"/>
-              </w:rPr>
-              <w:t>0.2764030023113222</w:t>
-            </w:r>
-          </w:p>
-        </w:tc>
-      </w:tr>
-      <w:tr>
-        <w:trPr>
-          <w:trHeight w:val="644"/>
-        </w:trPr>
-        <w:tc>
-          <w:tcPr>
-            <w:tcW w:w="1509" w:type="dxa"/>
-            <w:vMerge/>
-            <w:vAlign w:val="center"/>
-          </w:tcPr>
-          <w:p>
-            <w:pPr>
-              <w:jc w:val="center"/>
-              <w:rPr>
-                <w:rFonts w:eastAsia="Courier10 BT"/>
-                <w:color w:val="000000"/>
-                <w:sz w:val="28"/>
-                <w:szCs w:val="28"/>
-              </w:rPr>
-            </w:pPr>
-          </w:p>
-        </w:tc>
-        <w:tc>
-          <w:tcPr>
-            <w:tcW w:w="2455" w:type="dxa"/>
-            <w:vMerge/>
-            <w:vAlign w:val="center"/>
-          </w:tcPr>
-          <w:p>
-            <w:pPr>
-              <w:jc w:val="center"/>
-              <w:rPr>
-                <w:rFonts w:eastAsia="Courier10 BT"/>
-                <w:b/>
-                <w:bCs/>
-                <w:color w:val="000000"/>
-                <w:sz w:val="28"/>
-                <w:szCs w:val="28"/>
-              </w:rPr>
-            </w:pPr>
-          </w:p>
-        </w:tc>
-        <w:tc>
-          <w:tcPr>
-            <w:tcW w:w="2124" w:type="dxa"/>
-            <w:shd w:val="clear" w:color="auto" w:fill="D1D1D1" w:themeFill="background2" w:themeFillShade="E6"/>
-            <w:vAlign w:val="center"/>
-          </w:tcPr>
-          <w:p>
-            <w:pPr>
-              <w:jc w:val="center"/>
-              <w:rPr>
-                <w:rFonts w:eastAsia="Courier10 BT"/>
-                <w:b/>
-                <w:bCs/>
-                <w:color w:val="000000"/>
-                <w:sz w:val="28"/>
-                <w:szCs w:val="28"/>
-              </w:rPr>
-            </w:pPr>
-            <w:r>
-              <w:rPr>
-                <w:rFonts w:eastAsia="Courier10 BT"/>
-                <w:color w:val="000000"/>
-              </w:rPr>
-              <w:t>3 węzły</w:t>
-            </w:r>
-          </w:p>
-        </w:tc>
-        <w:tc>
-          <w:tcPr>
-            <w:tcW w:w="2974" w:type="dxa"/>
-            <w:vAlign w:val="center"/>
-          </w:tcPr>
-          <w:p>
-            <w:pPr>
-              <w:jc w:val="center"/>
-              <w:rPr>
-                <w:rFonts w:eastAsia="Courier10 BT"/>
-                <w:b/>
-                <w:bCs/>
-                <w:color w:val="000000"/>
-                <w:sz w:val="28"/>
-                <w:szCs w:val="28"/>
-              </w:rPr>
-            </w:pPr>
-            <w:r>
-              <w:rPr>
-                <w:rFonts w:eastAsia="Courier10 BT"/>
-                <w:color w:val="000000"/>
-              </w:rPr>
-              <w:t>0.7267617754272044</w:t>
-            </w:r>
-          </w:p>
-        </w:tc>
-      </w:tr>
-      <w:tr>
-        <w:trPr>
-          <w:trHeight w:val="644"/>
-        </w:trPr>
-        <w:tc>
-          <w:tcPr>
-            <w:tcW w:w="1509" w:type="dxa"/>
-            <w:vMerge/>
-            <w:vAlign w:val="center"/>
-          </w:tcPr>
-          <w:p>
-            <w:pPr>
-              <w:jc w:val="center"/>
-              <w:rPr>
-                <w:rFonts w:eastAsia="Courier10 BT"/>
-                <w:color w:val="000000"/>
-                <w:sz w:val="28"/>
-                <w:szCs w:val="28"/>
-              </w:rPr>
-            </w:pPr>
-          </w:p>
-        </w:tc>
-        <w:tc>
-          <w:tcPr>
-            <w:tcW w:w="2455" w:type="dxa"/>
-            <w:vMerge/>
-            <w:vAlign w:val="center"/>
-          </w:tcPr>
-          <w:p>
-            <w:pPr>
-              <w:jc w:val="center"/>
-              <w:rPr>
-                <w:rFonts w:eastAsia="Courier10 BT"/>
-                <w:b/>
-                <w:bCs/>
-                <w:color w:val="000000"/>
-                <w:sz w:val="28"/>
-                <w:szCs w:val="28"/>
-              </w:rPr>
-            </w:pPr>
-          </w:p>
-        </w:tc>
-        <w:tc>
-          <w:tcPr>
-            <w:tcW w:w="2124" w:type="dxa"/>
-            <w:shd w:val="clear" w:color="auto" w:fill="D1D1D1" w:themeFill="background2" w:themeFillShade="E6"/>
-            <w:vAlign w:val="center"/>
-          </w:tcPr>
-          <w:p>
-            <w:pPr>
-              <w:jc w:val="center"/>
-              <w:rPr>
-                <w:rFonts w:eastAsia="Courier10 BT"/>
-                <w:b/>
-                <w:bCs/>
-                <w:color w:val="000000"/>
-                <w:sz w:val="28"/>
-                <w:szCs w:val="28"/>
-              </w:rPr>
-            </w:pPr>
-            <w:r>
-              <w:rPr>
-                <w:rFonts w:eastAsia="Courier10 BT"/>
-                <w:color w:val="000000"/>
-              </w:rPr>
-              <w:t>4 węzły</w:t>
-            </w:r>
-          </w:p>
-        </w:tc>
-        <w:tc>
-          <w:tcPr>
-            <w:tcW w:w="2974" w:type="dxa"/>
-            <w:vAlign w:val="center"/>
-          </w:tcPr>
-          <w:p>
-            <w:pPr>
-              <w:jc w:val="center"/>
-              <w:rPr>
-                <w:rFonts w:eastAsia="Courier10 BT"/>
-                <w:b/>
-                <w:bCs/>
-                <w:color w:val="000000"/>
-                <w:sz w:val="28"/>
-                <w:szCs w:val="28"/>
-              </w:rPr>
-            </w:pPr>
-            <w:r>
-              <w:rPr>
-                <w:rFonts w:eastAsia="Courier10 BT"/>
-                <w:color w:val="000000"/>
-              </w:rPr>
-              <w:t>0.6414332984224324</w:t>
-            </w:r>
-          </w:p>
-        </w:tc>
-      </w:tr>
-      <w:tr>
-        <w:trPr>
-          <w:trHeight w:val="644"/>
-        </w:trPr>
-        <w:tc>
-          <w:tcPr>
-            <w:tcW w:w="1509" w:type="dxa"/>
-            <w:vMerge/>
-            <w:vAlign w:val="center"/>
-          </w:tcPr>
-          <w:p>
-            <w:pPr>
-              <w:jc w:val="center"/>
-              <w:rPr>
-                <w:rFonts w:eastAsia="Courier10 BT"/>
-                <w:color w:val="000000"/>
-                <w:sz w:val="28"/>
-                <w:szCs w:val="28"/>
-              </w:rPr>
-            </w:pPr>
-          </w:p>
-        </w:tc>
-        <w:tc>
-          <w:tcPr>
-            <w:tcW w:w="2455" w:type="dxa"/>
-            <w:vMerge/>
-            <w:vAlign w:val="center"/>
-          </w:tcPr>
-          <w:p>
-            <w:pPr>
-              <w:jc w:val="center"/>
-              <w:rPr>
-                <w:rFonts w:eastAsia="Courier10 BT"/>
-                <w:b/>
-                <w:bCs/>
-                <w:color w:val="000000"/>
-                <w:sz w:val="28"/>
-                <w:szCs w:val="28"/>
-              </w:rPr>
-            </w:pPr>
-          </w:p>
-        </w:tc>
-        <w:tc>
-          <w:tcPr>
-            <w:tcW w:w="2124" w:type="dxa"/>
-            <w:shd w:val="clear" w:color="auto" w:fill="D1D1D1" w:themeFill="background2" w:themeFillShade="E6"/>
-            <w:vAlign w:val="center"/>
-          </w:tcPr>
-          <w:p>
-            <w:pPr>
-              <w:jc w:val="center"/>
-              <w:rPr>
-                <w:rFonts w:eastAsia="Courier10 BT"/>
-                <w:b/>
-                <w:bCs/>
-                <w:color w:val="000000"/>
-                <w:sz w:val="28"/>
-                <w:szCs w:val="28"/>
-              </w:rPr>
-            </w:pPr>
-            <w:r>
-              <w:rPr>
-                <w:rFonts w:eastAsia="Courier10 BT"/>
-                <w:color w:val="000000"/>
-              </w:rPr>
-              <w:t>5 węzłów</w:t>
-            </w:r>
-          </w:p>
-        </w:tc>
-        <w:tc>
-          <w:tcPr>
-            <w:tcW w:w="2974" w:type="dxa"/>
-            <w:vAlign w:val="center"/>
-          </w:tcPr>
-          <w:p>
-            <w:pPr>
-              <w:jc w:val="center"/>
-              <w:rPr>
-                <w:rFonts w:eastAsia="Courier10 BT"/>
-                <w:b/>
-                <w:bCs/>
-                <w:color w:val="000000"/>
-                <w:sz w:val="28"/>
-                <w:szCs w:val="28"/>
-              </w:rPr>
-            </w:pPr>
-            <w:r>
-              <w:rPr>
-                <w:rFonts w:eastAsia="Courier10 BT"/>
-                <w:color w:val="000000"/>
-              </w:rPr>
-              <w:t>0.6532237523816323</w:t>
+                <w:color w:val="000000"/>
+              </w:rPr>
+            </w:pPr>
+            <w:r>
+              <w:rPr>
+                <w:rFonts w:eastAsia="Courier10 BT"/>
+                <w:color w:val="000000"/>
+              </w:rPr>
+              <w:t>2.0594904096651874</w:t>
             </w:r>
           </w:p>
         </w:tc>
@@ -3021,168 +3256,6 @@
           <w:color w:val="000000"/>
         </w:rPr>
       </w:pPr>
-    </w:p>
-    <w:p>
-      <w:pPr>
-        <w:jc w:val="both"/>
-        <w:rPr>
-          <w:rFonts w:eastAsia="Courier10 BT"/>
-          <w:color w:val="000000"/>
-        </w:rPr>
-      </w:pPr>
-    </w:p>
-    <w:p>
-      <w:pPr>
-        <w:jc w:val="both"/>
-        <w:rPr>
-          <w:rFonts w:eastAsia="Courier10 BT"/>
-          <w:color w:val="000000"/>
-        </w:rPr>
-      </w:pPr>
-    </w:p>
-    <w:p>
-      <w:pPr>
-        <w:jc w:val="both"/>
-        <w:rPr>
-          <w:rFonts w:eastAsia="Courier10 BT"/>
-          <w:color w:val="000000"/>
-        </w:rPr>
-      </w:pPr>
-    </w:p>
-    <w:p>
-      <w:pPr>
-        <w:jc w:val="both"/>
-        <w:rPr>
-          <w:rFonts w:eastAsia="Courier10 BT"/>
-          <w:color w:val="000000"/>
-        </w:rPr>
-      </w:pPr>
-    </w:p>
-    <w:p>
-      <w:pPr>
-        <w:jc w:val="both"/>
-        <w:rPr>
-          <w:rFonts w:eastAsia="Courier10 BT"/>
-          <w:color w:val="000000"/>
-        </w:rPr>
-      </w:pPr>
-      <m:oMath>
-        <m:r>
-          <w:rPr>
-            <w:rFonts w:ascii="Cambria Math" w:eastAsia="Courier10 BT" w:hAnsi="Cambria Math" w:cs="Calibri"/>
-            <w:color w:val="000000"/>
-          </w:rPr>
-          <w:lastRenderedPageBreak/>
-          <m:t>f</m:t>
-        </m:r>
-        <m:d>
-          <m:dPr>
-            <m:ctrlPr>
-              <w:rPr>
-                <w:rFonts w:ascii="Cambria Math" w:eastAsia="Courier10 BT" w:hAnsi="Cambria Math" w:cs="Calibri"/>
-                <w:i/>
-                <w:color w:val="000000"/>
-              </w:rPr>
-            </m:ctrlPr>
-          </m:dPr>
-          <m:e>
-            <m:r>
-              <w:rPr>
-                <w:rFonts w:ascii="Cambria Math" w:eastAsia="Courier10 BT" w:hAnsi="Cambria Math" w:cs="Calibri"/>
-                <w:color w:val="000000"/>
-              </w:rPr>
-              <m:t>x</m:t>
-            </m:r>
-          </m:e>
-        </m:d>
-        <m:r>
-          <w:rPr>
-            <w:rFonts w:ascii="Cambria Math" w:eastAsia="Courier10 BT" w:hAnsi="Cambria Math" w:cs="Calibri"/>
-            <w:color w:val="000000"/>
-          </w:rPr>
-          <m:t>=</m:t>
-        </m:r>
-        <m:r>
-          <m:rPr>
-            <m:sty m:val="p"/>
-          </m:rPr>
-          <w:rPr>
-            <w:rFonts w:ascii="Cambria Math" w:eastAsia="Courier10 BT" w:hAnsi="Cambria Math" w:cs="Calibri"/>
-            <w:color w:val="000000"/>
-          </w:rPr>
-          <m:t>log⁡</m:t>
-        </m:r>
-        <m:r>
-          <w:rPr>
-            <w:rFonts w:ascii="Cambria Math" w:eastAsia="Courier10 BT" w:hAnsi="Cambria Math" w:cs="Calibri"/>
-            <w:color w:val="000000"/>
-          </w:rPr>
-          <m:t>(x+4)</m:t>
-        </m:r>
-      </m:oMath>
-      <w:r>
-        <w:rPr>
-          <w:rFonts w:eastAsia="Courier10 BT"/>
-          <w:color w:val="000000"/>
-        </w:rPr>
-        <w:t>,</w:t>
-      </w:r>
-      <w:r>
-        <w:rPr>
-          <w:rFonts w:eastAsia="Courier10 BT"/>
-          <w:color w:val="000000"/>
-        </w:rPr>
-        <w:t xml:space="preserve"> </w:t>
-      </w:r>
-      <w:r>
-        <w:rPr>
-          <w:rFonts w:eastAsia="Courier10 BT"/>
-          <w:color w:val="000000"/>
-        </w:rPr>
-        <w:t xml:space="preserve">przedział </w:t>
-      </w:r>
-      <m:oMath>
-        <m:r>
-          <w:rPr>
-            <w:rFonts w:ascii="Cambria Math" w:eastAsia="Courier10 BT" w:hAnsi="Cambria Math"/>
-            <w:color w:val="000000"/>
-          </w:rPr>
-          <m:t>(-1;1)</m:t>
-        </m:r>
-      </m:oMath>
-      <w:r>
-        <w:rPr>
-          <w:rFonts w:eastAsia="Courier10 BT"/>
-          <w:color w:val="000000"/>
-        </w:rPr>
-        <w:t xml:space="preserve">, </w:t>
-      </w:r>
-      <w:r>
-        <w:rPr>
-          <w:rFonts w:eastAsia="Courier10 BT"/>
-          <w:color w:val="000000"/>
-        </w:rPr>
-        <w:t xml:space="preserve">dokładność </w:t>
-      </w:r>
-      <m:oMath>
-        <m:r>
-          <w:rPr>
-            <w:rFonts w:ascii="Cambria Math" w:eastAsia="Courier10 BT" w:hAnsi="Cambria Math"/>
-            <w:color w:val="000000"/>
-          </w:rPr>
-          <m:t xml:space="preserve">ε= </m:t>
-        </m:r>
-        <m:r>
-          <m:rPr>
-            <m:sty m:val="p"/>
-          </m:rPr>
-          <w:rPr>
-            <w:rFonts w:ascii="Cambria Math" w:eastAsia="Courier10 BT" w:hAnsi="Cambria Math"/>
-            <w:color w:val="000000"/>
-          </w:rPr>
-          <m:t>0.001</m:t>
-        </m:r>
-      </m:oMath>
     </w:p>
     <w:tbl>
       <w:tblPr>
@@ -3197,9 +3270,8 @@
         <w:tblLook w:val="04A0" w:firstRow="1" w:lastRow="0" w:firstColumn="1" w:lastColumn="0" w:noHBand="0" w:noVBand="1"/>
       </w:tblPr>
       <w:tblGrid>
-        <w:gridCol w:w="1509"/>
-        <w:gridCol w:w="2455"/>
-        <w:gridCol w:w="2124"/>
+        <w:gridCol w:w="2689"/>
+        <w:gridCol w:w="3399"/>
         <w:gridCol w:w="2974"/>
       </w:tblGrid>
       <w:tr>
@@ -3208,7 +3280,7 @@
         </w:trPr>
         <w:tc>
           <w:tcPr>
-            <w:tcW w:w="1509" w:type="dxa"/>
+            <w:tcW w:w="2689" w:type="dxa"/>
             <w:shd w:val="clear" w:color="auto" w:fill="D1D1D1" w:themeFill="background2" w:themeFillShade="E6"/>
             <w:vAlign w:val="center"/>
           </w:tcPr>
@@ -3216,7 +3288,7 @@
             <w:pPr>
               <w:jc w:val="center"/>
               <w:rPr>
-                <w:rFonts w:eastAsia="Courier10 BT"/>
+                <w:rFonts w:eastAsia="Courier10 BT" w:cs="Calibri"/>
                 <w:color w:val="000000"/>
               </w:rPr>
             </w:pPr>
@@ -3231,39 +3303,7 @@
         </w:tc>
         <w:tc>
           <w:tcPr>
-            <w:tcW w:w="2455" w:type="dxa"/>
-            <w:shd w:val="clear" w:color="auto" w:fill="D1D1D1" w:themeFill="background2" w:themeFillShade="E6"/>
-            <w:vAlign w:val="center"/>
-          </w:tcPr>
-          <w:p>
-            <w:pPr>
-              <w:jc w:val="center"/>
-              <w:rPr>
-                <w:rFonts w:eastAsia="Courier10 BT" w:cs="Calibri"/>
-                <w:color w:val="000000"/>
-              </w:rPr>
-            </w:pPr>
-            <w:r>
-              <w:rPr>
-                <w:rFonts w:eastAsia="Courier10 BT" w:cs="Calibri"/>
-                <w:color w:val="000000"/>
-              </w:rPr>
-              <w:t>Kwadratura złożona Newtona-</w:t>
-            </w:r>
-            <w:proofErr w:type="spellStart"/>
-            <w:r>
-              <w:rPr>
-                <w:rFonts w:eastAsia="Courier10 BT" w:cs="Calibri"/>
-                <w:color w:val="000000"/>
-              </w:rPr>
-              <w:t>Cotesa</w:t>
-            </w:r>
-            <w:proofErr w:type="spellEnd"/>
-          </w:p>
-        </w:tc>
-        <w:tc>
-          <w:tcPr>
-            <w:tcW w:w="5098" w:type="dxa"/>
+            <w:tcW w:w="6373" w:type="dxa"/>
             <w:gridSpan w:val="2"/>
             <w:shd w:val="clear" w:color="auto" w:fill="D1D1D1" w:themeFill="background2" w:themeFillShade="E6"/>
             <w:vAlign w:val="center"/>
@@ -3301,7 +3341,7 @@
         </w:trPr>
         <w:tc>
           <w:tcPr>
-            <w:tcW w:w="1509" w:type="dxa"/>
+            <w:tcW w:w="2689" w:type="dxa"/>
             <w:vMerge w:val="restart"/>
             <w:vAlign w:val="center"/>
           </w:tcPr>
@@ -3310,6 +3350,8 @@
               <w:jc w:val="center"/>
               <w:rPr>
                 <w:rFonts w:eastAsia="Courier10 BT"/>
+                <w:b/>
+                <w:bCs/>
                 <w:color w:val="000000"/>
                 <w:sz w:val="28"/>
                 <w:szCs w:val="28"/>
@@ -3326,34 +3368,7 @@
         </w:tc>
         <w:tc>
           <w:tcPr>
-            <w:tcW w:w="2455" w:type="dxa"/>
-            <w:vMerge w:val="restart"/>
-            <w:vAlign w:val="center"/>
-          </w:tcPr>
-          <w:p>
-            <w:pPr>
-              <w:jc w:val="center"/>
-              <w:rPr>
-                <w:rFonts w:eastAsia="Courier10 BT"/>
-                <w:b/>
-                <w:bCs/>
-                <w:color w:val="000000"/>
-                <w:sz w:val="28"/>
-                <w:szCs w:val="28"/>
-              </w:rPr>
-            </w:pPr>
-            <w:r>
-              <w:rPr>
-                <w:rFonts w:eastAsia="Courier10 BT"/>
-                <w:color w:val="000000"/>
-              </w:rPr>
-              <w:t>2.0594904096651874</w:t>
-            </w:r>
-          </w:p>
-        </w:tc>
-        <w:tc>
-          <w:tcPr>
-            <w:tcW w:w="2124" w:type="dxa"/>
+            <w:tcW w:w="3399" w:type="dxa"/>
             <w:shd w:val="clear" w:color="auto" w:fill="D1D1D1" w:themeFill="background2" w:themeFillShade="E6"/>
             <w:vAlign w:val="center"/>
           </w:tcPr>
@@ -3407,7 +3422,7 @@
         </w:trPr>
         <w:tc>
           <w:tcPr>
-            <w:tcW w:w="1509" w:type="dxa"/>
+            <w:tcW w:w="2689" w:type="dxa"/>
             <w:vMerge/>
             <w:vAlign w:val="center"/>
           </w:tcPr>
@@ -3416,6 +3431,8 @@
               <w:jc w:val="center"/>
               <w:rPr>
                 <w:rFonts w:eastAsia="Courier10 BT"/>
+                <w:b/>
+                <w:bCs/>
                 <w:color w:val="000000"/>
                 <w:sz w:val="28"/>
                 <w:szCs w:val="28"/>
@@ -3425,27 +3442,7 @@
         </w:tc>
         <w:tc>
           <w:tcPr>
-            <w:tcW w:w="2455" w:type="dxa"/>
-            <w:vMerge/>
-            <w:vAlign w:val="center"/>
-          </w:tcPr>
-          <w:p>
-            <w:pPr>
-              <w:jc w:val="center"/>
-              <w:rPr>
-                <w:rFonts w:eastAsia="Courier10 BT"/>
-                <w:b/>
-                <w:bCs/>
-                <w:color w:val="000000"/>
-                <w:sz w:val="28"/>
-                <w:szCs w:val="28"/>
-              </w:rPr>
-            </w:pPr>
-          </w:p>
-        </w:tc>
-        <w:tc>
-          <w:tcPr>
-            <w:tcW w:w="2124" w:type="dxa"/>
+            <w:tcW w:w="3399" w:type="dxa"/>
             <w:shd w:val="clear" w:color="auto" w:fill="D1D1D1" w:themeFill="background2" w:themeFillShade="E6"/>
             <w:vAlign w:val="center"/>
           </w:tcPr>
@@ -3503,7 +3500,7 @@
         </w:trPr>
         <w:tc>
           <w:tcPr>
-            <w:tcW w:w="1509" w:type="dxa"/>
+            <w:tcW w:w="2689" w:type="dxa"/>
             <w:vMerge/>
             <w:vAlign w:val="center"/>
           </w:tcPr>
@@ -3512,6 +3509,8 @@
               <w:jc w:val="center"/>
               <w:rPr>
                 <w:rFonts w:eastAsia="Courier10 BT"/>
+                <w:b/>
+                <w:bCs/>
                 <w:color w:val="000000"/>
                 <w:sz w:val="28"/>
                 <w:szCs w:val="28"/>
@@ -3521,27 +3520,7 @@
         </w:tc>
         <w:tc>
           <w:tcPr>
-            <w:tcW w:w="2455" w:type="dxa"/>
-            <w:vMerge/>
-            <w:vAlign w:val="center"/>
-          </w:tcPr>
-          <w:p>
-            <w:pPr>
-              <w:jc w:val="center"/>
-              <w:rPr>
-                <w:rFonts w:eastAsia="Courier10 BT"/>
-                <w:b/>
-                <w:bCs/>
-                <w:color w:val="000000"/>
-                <w:sz w:val="28"/>
-                <w:szCs w:val="28"/>
-              </w:rPr>
-            </w:pPr>
-          </w:p>
-        </w:tc>
-        <w:tc>
-          <w:tcPr>
-            <w:tcW w:w="2124" w:type="dxa"/>
+            <w:tcW w:w="3399" w:type="dxa"/>
             <w:shd w:val="clear" w:color="auto" w:fill="D1D1D1" w:themeFill="background2" w:themeFillShade="E6"/>
             <w:vAlign w:val="center"/>
           </w:tcPr>
@@ -3599,7 +3578,7 @@
         </w:trPr>
         <w:tc>
           <w:tcPr>
-            <w:tcW w:w="1509" w:type="dxa"/>
+            <w:tcW w:w="2689" w:type="dxa"/>
             <w:vMerge/>
             <w:vAlign w:val="center"/>
           </w:tcPr>
@@ -3608,6 +3587,8 @@
               <w:jc w:val="center"/>
               <w:rPr>
                 <w:rFonts w:eastAsia="Courier10 BT"/>
+                <w:b/>
+                <w:bCs/>
                 <w:color w:val="000000"/>
                 <w:sz w:val="28"/>
                 <w:szCs w:val="28"/>
@@ -3617,27 +3598,7 @@
         </w:tc>
         <w:tc>
           <w:tcPr>
-            <w:tcW w:w="2455" w:type="dxa"/>
-            <w:vMerge/>
-            <w:vAlign w:val="center"/>
-          </w:tcPr>
-          <w:p>
-            <w:pPr>
-              <w:jc w:val="center"/>
-              <w:rPr>
-                <w:rFonts w:eastAsia="Courier10 BT"/>
-                <w:b/>
-                <w:bCs/>
-                <w:color w:val="000000"/>
-                <w:sz w:val="28"/>
-                <w:szCs w:val="28"/>
-              </w:rPr>
-            </w:pPr>
-          </w:p>
-        </w:tc>
-        <w:tc>
-          <w:tcPr>
-            <w:tcW w:w="2124" w:type="dxa"/>
+            <w:tcW w:w="3399" w:type="dxa"/>
             <w:shd w:val="clear" w:color="auto" w:fill="D1D1D1" w:themeFill="background2" w:themeFillShade="E6"/>
             <w:vAlign w:val="center"/>
           </w:tcPr>
@@ -3794,10 +3755,7 @@
       </w:r>
       <w:proofErr w:type="spellEnd"/>
       <w:r>
-        <w:t xml:space="preserve"> </w:t>
-      </w:r>
-      <w:r>
-        <w:t>zależy od liczby podprzedziałów, na które jest dzielony przedział całkowania. Im więcej podprzedziałów, tym dokładniejsze przybliżenie całki.</w:t>
+        <w:t xml:space="preserve"> zależy od liczby podprzedziałów, na które jest dzielony przedział całkowania. Im więcej podprzedziałów, tym dokładniejsze przybliżenie całki.</w:t>
       </w:r>
     </w:p>
     <w:p>
@@ -3817,10 +3775,7 @@
       </w:r>
       <w:proofErr w:type="spellEnd"/>
       <w:r>
-        <w:t>, wykorzystująca funkcję wagową w postaci</w:t>
-      </w:r>
-      <w:r>
-        <w:t xml:space="preserve"> </w:t>
+        <w:t xml:space="preserve">, wykorzystująca funkcję wagową w postaci </w:t>
       </w:r>
       <m:oMath>
         <m:sSup>
@@ -3883,10 +3838,7 @@
         </m:sSup>
       </m:oMath>
       <w:r>
-        <w:t>, efektywniej całkuje funkcje szybko malejące w kierunku nieskończoności poprzez koncentrację punktów i wag w obszarach, gdzie wartości funkcji są większe</w:t>
-      </w:r>
-      <w:r>
-        <w:t>.</w:t>
+        <w:t>, efektywniej całkuje funkcje szybko malejące w kierunku nieskończoności poprzez koncentrację punktów i wag w obszarach, gdzie wartości funkcji są większe.</w:t>
       </w:r>
     </w:p>
     <w:sectPr>
@@ -4559,7 +4511,7 @@
   <w:style w:type="paragraph" w:default="1" w:styleId="Normal">
     <w:name w:val="Normal"/>
     <w:qFormat/>
-    <w:rsid w:val="00903404"/>
+    <w:rsid w:val="00712307"/>
     <w:rPr>
       <w:lang w:val="pl-PL"/>
     </w:rPr>
@@ -4766,6 +4718,7 @@
   <w:style w:type="character" w:default="1" w:styleId="DefaultParagraphFont">
     <w:name w:val="Default Paragraph Font"/>
     <w:uiPriority w:val="1"/>
+    <w:semiHidden/>
     <w:unhideWhenUsed/>
   </w:style>
   <w:style w:type="table" w:default="1" w:styleId="TableNormal">

</xml_diff>

<commit_message>
numerki - zad 4
</commit_message>
<xml_diff>
--- a/Numerki/Zadanie_4/sprawozdanie.docx
+++ b/Numerki/Zadanie_4/sprawozdanie.docx
@@ -38,17 +38,8 @@
                 <w:i/>
                 <w:iCs/>
               </w:rPr>
-              <w:t xml:space="preserve">Kamil </w:t>
-            </w:r>
-            <w:proofErr w:type="spellStart"/>
-            <w:r>
-              <w:rPr>
-                <w:i/>
-                <w:iCs/>
-              </w:rPr>
-              <w:t>Kaniera</w:t>
-            </w:r>
-            <w:proofErr w:type="spellEnd"/>
+              <w:t>Kamil Kaniera</w:t>
+            </w:r>
             <w:r>
               <w:rPr>
                 <w:i/>
@@ -941,14 +932,7 @@
                                   <w:rFonts w:ascii="Cambria Math" w:eastAsia="Courier10 BT" w:hAnsi="Cambria Math" w:cs="Calibri"/>
                                   <w:color w:val="000000"/>
                                 </w:rPr>
-                                <m:t>2i</m:t>
-                              </m:r>
-                              <m:r>
-                                <w:rPr>
-                                  <w:rFonts w:ascii="Cambria Math" w:eastAsia="Courier10 BT" w:hAnsi="Cambria Math" w:cs="Calibri"/>
-                                  <w:color w:val="000000"/>
-                                </w:rPr>
-                                <m:t>-1</m:t>
+                                <m:t>2i-1</m:t>
                               </m:r>
                             </m:sub>
                           </m:sSub>
@@ -1785,7 +1769,7 @@
     </w:p>
     <w:tbl>
       <w:tblPr>
-        <w:tblStyle w:val="TableGrid"/>
+        <w:tblStyle w:val="Tabela-Siatka"/>
         <w:tblW w:w="0" w:type="auto"/>
         <w:tblCellMar>
           <w:top w:w="57" w:type="dxa"/>
@@ -1914,7 +1898,7 @@
     </w:p>
     <w:tbl>
       <w:tblPr>
-        <w:tblStyle w:val="TableGrid"/>
+        <w:tblStyle w:val="Tabela-Siatka"/>
         <w:tblW w:w="0" w:type="auto"/>
         <w:tblCellMar>
           <w:top w:w="57" w:type="dxa"/>
@@ -2428,35 +2412,7 @@
             <w:rFonts w:ascii="Cambria Math" w:eastAsia="Courier10 BT" w:hAnsi="Cambria Math"/>
             <w:color w:val="000000"/>
           </w:rPr>
-          <m:t>(-1</m:t>
-        </m:r>
-        <m:r>
-          <w:rPr>
-            <w:rFonts w:ascii="Cambria Math" w:eastAsia="Courier10 BT" w:hAnsi="Cambria Math"/>
-            <w:color w:val="000000"/>
-          </w:rPr>
-          <m:t>0</m:t>
-        </m:r>
-        <m:r>
-          <w:rPr>
-            <w:rFonts w:ascii="Cambria Math" w:eastAsia="Courier10 BT" w:hAnsi="Cambria Math"/>
-            <w:color w:val="000000"/>
-          </w:rPr>
-          <m:t>;1</m:t>
-        </m:r>
-        <m:r>
-          <w:rPr>
-            <w:rFonts w:ascii="Cambria Math" w:eastAsia="Courier10 BT" w:hAnsi="Cambria Math"/>
-            <w:color w:val="000000"/>
-          </w:rPr>
-          <m:t>0</m:t>
-        </m:r>
-        <m:r>
-          <w:rPr>
-            <w:rFonts w:ascii="Cambria Math" w:eastAsia="Courier10 BT" w:hAnsi="Cambria Math"/>
-            <w:color w:val="000000"/>
-          </w:rPr>
-          <m:t>)</m:t>
+          <m:t>(-10;10)</m:t>
         </m:r>
       </m:oMath>
       <w:r>
@@ -2488,7 +2444,7 @@
     </w:p>
     <w:tbl>
       <w:tblPr>
-        <w:tblStyle w:val="TableGrid"/>
+        <w:tblStyle w:val="Tabela-Siatka"/>
         <w:tblW w:w="0" w:type="auto"/>
         <w:tblCellMar>
           <w:top w:w="57" w:type="dxa"/>
@@ -2617,7 +2573,7 @@
     </w:p>
     <w:tbl>
       <w:tblPr>
-        <w:tblStyle w:val="TableGrid"/>
+        <w:tblStyle w:val="Tabela-Siatka"/>
         <w:tblW w:w="0" w:type="auto"/>
         <w:tblCellMar>
           <w:top w:w="57" w:type="dxa"/>
@@ -3023,7 +2979,6 @@
             <w:rFonts w:ascii="Cambria Math" w:eastAsia="Courier10 BT" w:hAnsi="Cambria Math" w:cs="Calibri"/>
             <w:color w:val="000000"/>
           </w:rPr>
-          <w:lastRenderedPageBreak/>
           <m:t>f</m:t>
         </m:r>
         <m:d>
@@ -3130,7 +3085,7 @@
     </w:p>
     <w:tbl>
       <w:tblPr>
-        <w:tblStyle w:val="TableGrid"/>
+        <w:tblStyle w:val="Tabela-Siatka"/>
         <w:tblW w:w="0" w:type="auto"/>
         <w:tblCellMar>
           <w:top w:w="57" w:type="dxa"/>
@@ -3259,7 +3214,7 @@
     </w:p>
     <w:tbl>
       <w:tblPr>
-        <w:tblStyle w:val="TableGrid"/>
+        <w:tblStyle w:val="Tabela-Siatka"/>
         <w:tblW w:w="0" w:type="auto"/>
         <w:tblCellMar>
           <w:top w:w="57" w:type="dxa"/>
@@ -3703,7 +3658,7 @@
     </w:p>
     <w:p>
       <w:pPr>
-        <w:pStyle w:val="ListParagraph"/>
+        <w:pStyle w:val="Akapitzlist"/>
         <w:numPr>
           <w:ilvl w:val="0"/>
           <w:numId w:val="2"/>
@@ -3726,7 +3681,7 @@
     </w:p>
     <w:p>
       <w:pPr>
-        <w:pStyle w:val="ListParagraph"/>
+        <w:pStyle w:val="Akapitzlist"/>
         <w:numPr>
           <w:ilvl w:val="0"/>
           <w:numId w:val="2"/>
@@ -3760,14 +3715,17 @@
     </w:p>
     <w:p>
       <w:pPr>
-        <w:pStyle w:val="ListParagraph"/>
+        <w:pStyle w:val="Akapitzlist"/>
         <w:numPr>
           <w:ilvl w:val="0"/>
           <w:numId w:val="2"/>
         </w:numPr>
       </w:pPr>
       <w:r>
-        <w:t>Metoda Gaussa-</w:t>
+        <w:t xml:space="preserve">Kwadratura </w:t>
+      </w:r>
+      <w:r>
+        <w:t>Gaussa-</w:t>
       </w:r>
       <w:proofErr w:type="spellStart"/>
       <w:r>
@@ -3839,6 +3797,96 @@
       </m:oMath>
       <w:r>
         <w:t>, efektywniej całkuje funkcje szybko malejące w kierunku nieskończoności poprzez koncentrację punktów i wag w obszarach, gdzie wartości funkcji są większe.</w:t>
+      </w:r>
+    </w:p>
+    <w:p>
+      <w:pPr>
+        <w:pStyle w:val="Akapitzlist"/>
+        <w:numPr>
+          <w:ilvl w:val="0"/>
+          <w:numId w:val="2"/>
+        </w:numPr>
+      </w:pPr>
+      <w:r>
+        <w:t>Kwadratura Gaussa-</w:t>
+      </w:r>
+      <w:proofErr w:type="spellStart"/>
+      <w:r>
+        <w:t>Hermite'a</w:t>
+      </w:r>
+      <w:proofErr w:type="spellEnd"/>
+      <w:r>
+        <w:t xml:space="preserve"> potrzebowała tylko dwóch węzłów, aby przybliżyć całkę funkcji </w:t>
+      </w:r>
+      <m:oMath>
+        <m:sSup>
+          <m:sSupPr>
+            <m:ctrlPr>
+              <w:rPr>
+                <w:rFonts w:ascii="Cambria Math" w:eastAsia="Courier10 BT" w:hAnsi="Cambria Math" w:cs="Calibri"/>
+                <w:i/>
+                <w:color w:val="000000"/>
+              </w:rPr>
+            </m:ctrlPr>
+          </m:sSupPr>
+          <m:e>
+            <m:r>
+              <w:rPr>
+                <w:rFonts w:ascii="Cambria Math" w:eastAsia="Courier10 BT" w:hAnsi="Cambria Math" w:cs="Calibri"/>
+                <w:color w:val="000000"/>
+              </w:rPr>
+              <m:t>x</m:t>
+            </m:r>
+          </m:e>
+          <m:sup>
+            <m:r>
+              <w:rPr>
+                <w:rFonts w:ascii="Cambria Math" w:eastAsia="Courier10 BT" w:hAnsi="Cambria Math" w:cs="Calibri"/>
+                <w:color w:val="000000"/>
+              </w:rPr>
+              <m:t>2</m:t>
+            </m:r>
+          </m:sup>
+        </m:sSup>
+        <m:r>
+          <w:rPr>
+            <w:rFonts w:ascii="Cambria Math" w:eastAsia="Courier10 BT" w:hAnsi="Cambria Math" w:cs="Calibri"/>
+            <w:color w:val="000000"/>
+          </w:rPr>
+          <m:t>+18</m:t>
+        </m:r>
+      </m:oMath>
+      <w:r>
+        <w:t xml:space="preserve">, podczas gdy do przybliżenia funkcji </w:t>
+      </w:r>
+      <m:oMath>
+        <m:r>
+          <m:rPr>
+            <m:sty m:val="p"/>
+          </m:rPr>
+          <w:rPr>
+            <w:rFonts w:ascii="Cambria Math" w:eastAsia="Courier10 BT" w:hAnsi="Cambria Math" w:cs="Calibri"/>
+            <w:color w:val="000000"/>
+          </w:rPr>
+          <m:t>cos⁡</m:t>
+        </m:r>
+        <m:r>
+          <w:rPr>
+            <w:rFonts w:ascii="Cambria Math" w:eastAsia="Courier10 BT" w:hAnsi="Cambria Math" w:cs="Calibri"/>
+            <w:color w:val="000000"/>
+          </w:rPr>
+          <m:t>(2x)</m:t>
+        </m:r>
+      </m:oMath>
+      <w:r>
+        <w:rPr>
+          <w:rFonts w:eastAsia="Courier10 BT"/>
+          <w:color w:val="000000"/>
+        </w:rPr>
+        <w:t xml:space="preserve"> </w:t>
+      </w:r>
+      <w:r>
+        <w:t>potrzebowała pięciu węzłów.</w:t>
       </w:r>
     </w:p>
     <w:sectPr>
@@ -4508,7 +4556,7 @@
     <w:lsdException w:name="Unresolved Mention" w:semiHidden="1" w:unhideWhenUsed="1"/>
     <w:lsdException w:name="Smart Link" w:semiHidden="1" w:unhideWhenUsed="1"/>
   </w:latentStyles>
-  <w:style w:type="paragraph" w:default="1" w:styleId="Normal">
+  <w:style w:type="paragraph" w:default="1" w:styleId="Normalny">
     <w:name w:val="Normal"/>
     <w:qFormat/>
     <w:rsid w:val="00712307"/>
@@ -4516,11 +4564,11 @@
       <w:lang w:val="pl-PL"/>
     </w:rPr>
   </w:style>
-  <w:style w:type="paragraph" w:styleId="Heading1">
+  <w:style w:type="paragraph" w:styleId="Nagwek1">
     <w:name w:val="heading 1"/>
-    <w:basedOn w:val="Normal"/>
-    <w:next w:val="Normal"/>
-    <w:link w:val="Heading1Char"/>
+    <w:basedOn w:val="Normalny"/>
+    <w:next w:val="Normalny"/>
+    <w:link w:val="Nagwek1Znak"/>
     <w:uiPriority w:val="9"/>
     <w:qFormat/>
     <w:rsid w:val="000829AE"/>
@@ -4537,11 +4585,11 @@
       <w:szCs w:val="40"/>
     </w:rPr>
   </w:style>
-  <w:style w:type="paragraph" w:styleId="Heading2">
+  <w:style w:type="paragraph" w:styleId="Nagwek2">
     <w:name w:val="heading 2"/>
-    <w:basedOn w:val="Normal"/>
-    <w:next w:val="Normal"/>
-    <w:link w:val="Heading2Char"/>
+    <w:basedOn w:val="Normalny"/>
+    <w:next w:val="Normalny"/>
+    <w:link w:val="Nagwek2Znak"/>
     <w:uiPriority w:val="9"/>
     <w:semiHidden/>
     <w:unhideWhenUsed/>
@@ -4560,11 +4608,11 @@
       <w:szCs w:val="32"/>
     </w:rPr>
   </w:style>
-  <w:style w:type="paragraph" w:styleId="Heading3">
+  <w:style w:type="paragraph" w:styleId="Nagwek3">
     <w:name w:val="heading 3"/>
-    <w:basedOn w:val="Normal"/>
-    <w:next w:val="Normal"/>
-    <w:link w:val="Heading3Char"/>
+    <w:basedOn w:val="Normalny"/>
+    <w:next w:val="Normalny"/>
+    <w:link w:val="Nagwek3Znak"/>
     <w:uiPriority w:val="9"/>
     <w:semiHidden/>
     <w:unhideWhenUsed/>
@@ -4583,11 +4631,11 @@
       <w:szCs w:val="28"/>
     </w:rPr>
   </w:style>
-  <w:style w:type="paragraph" w:styleId="Heading4">
+  <w:style w:type="paragraph" w:styleId="Nagwek4">
     <w:name w:val="heading 4"/>
-    <w:basedOn w:val="Normal"/>
-    <w:next w:val="Normal"/>
-    <w:link w:val="Heading4Char"/>
+    <w:basedOn w:val="Normalny"/>
+    <w:next w:val="Normalny"/>
+    <w:link w:val="Nagwek4Znak"/>
     <w:uiPriority w:val="9"/>
     <w:semiHidden/>
     <w:unhideWhenUsed/>
@@ -4606,11 +4654,11 @@
       <w:color w:val="0F4761" w:themeColor="accent1" w:themeShade="BF"/>
     </w:rPr>
   </w:style>
-  <w:style w:type="paragraph" w:styleId="Heading5">
+  <w:style w:type="paragraph" w:styleId="Nagwek5">
     <w:name w:val="heading 5"/>
-    <w:basedOn w:val="Normal"/>
-    <w:next w:val="Normal"/>
-    <w:link w:val="Heading5Char"/>
+    <w:basedOn w:val="Normalny"/>
+    <w:next w:val="Normalny"/>
+    <w:link w:val="Nagwek5Znak"/>
     <w:uiPriority w:val="9"/>
     <w:semiHidden/>
     <w:unhideWhenUsed/>
@@ -4627,11 +4675,11 @@
       <w:color w:val="0F4761" w:themeColor="accent1" w:themeShade="BF"/>
     </w:rPr>
   </w:style>
-  <w:style w:type="paragraph" w:styleId="Heading6">
+  <w:style w:type="paragraph" w:styleId="Nagwek6">
     <w:name w:val="heading 6"/>
-    <w:basedOn w:val="Normal"/>
-    <w:next w:val="Normal"/>
-    <w:link w:val="Heading6Char"/>
+    <w:basedOn w:val="Normalny"/>
+    <w:next w:val="Normalny"/>
+    <w:link w:val="Nagwek6Znak"/>
     <w:uiPriority w:val="9"/>
     <w:semiHidden/>
     <w:unhideWhenUsed/>
@@ -4650,11 +4698,11 @@
       <w:color w:val="595959" w:themeColor="text1" w:themeTint="A6"/>
     </w:rPr>
   </w:style>
-  <w:style w:type="paragraph" w:styleId="Heading7">
+  <w:style w:type="paragraph" w:styleId="Nagwek7">
     <w:name w:val="heading 7"/>
-    <w:basedOn w:val="Normal"/>
-    <w:next w:val="Normal"/>
-    <w:link w:val="Heading7Char"/>
+    <w:basedOn w:val="Normalny"/>
+    <w:next w:val="Normalny"/>
+    <w:link w:val="Nagwek7Znak"/>
     <w:uiPriority w:val="9"/>
     <w:semiHidden/>
     <w:unhideWhenUsed/>
@@ -4671,11 +4719,11 @@
       <w:color w:val="595959" w:themeColor="text1" w:themeTint="A6"/>
     </w:rPr>
   </w:style>
-  <w:style w:type="paragraph" w:styleId="Heading8">
+  <w:style w:type="paragraph" w:styleId="Nagwek8">
     <w:name w:val="heading 8"/>
-    <w:basedOn w:val="Normal"/>
-    <w:next w:val="Normal"/>
-    <w:link w:val="Heading8Char"/>
+    <w:basedOn w:val="Normalny"/>
+    <w:next w:val="Normalny"/>
+    <w:link w:val="Nagwek8Znak"/>
     <w:uiPriority w:val="9"/>
     <w:semiHidden/>
     <w:unhideWhenUsed/>
@@ -4694,11 +4742,11 @@
       <w:color w:val="272727" w:themeColor="text1" w:themeTint="D8"/>
     </w:rPr>
   </w:style>
-  <w:style w:type="paragraph" w:styleId="Heading9">
+  <w:style w:type="paragraph" w:styleId="Nagwek9">
     <w:name w:val="heading 9"/>
-    <w:basedOn w:val="Normal"/>
-    <w:next w:val="Normal"/>
-    <w:link w:val="Heading9Char"/>
+    <w:basedOn w:val="Normalny"/>
+    <w:next w:val="Normalny"/>
+    <w:link w:val="Nagwek9Znak"/>
     <w:uiPriority w:val="9"/>
     <w:semiHidden/>
     <w:unhideWhenUsed/>
@@ -4715,13 +4763,12 @@
       <w:color w:val="272727" w:themeColor="text1" w:themeTint="D8"/>
     </w:rPr>
   </w:style>
-  <w:style w:type="character" w:default="1" w:styleId="DefaultParagraphFont">
+  <w:style w:type="character" w:default="1" w:styleId="Domylnaczcionkaakapitu">
     <w:name w:val="Default Paragraph Font"/>
     <w:uiPriority w:val="1"/>
-    <w:semiHidden/>
     <w:unhideWhenUsed/>
   </w:style>
-  <w:style w:type="table" w:default="1" w:styleId="TableNormal">
+  <w:style w:type="table" w:default="1" w:styleId="Standardowy">
     <w:name w:val="Normal Table"/>
     <w:uiPriority w:val="99"/>
     <w:semiHidden/>
@@ -4736,16 +4783,16 @@
       </w:tblCellMar>
     </w:tblPr>
   </w:style>
-  <w:style w:type="numbering" w:default="1" w:styleId="NoList">
+  <w:style w:type="numbering" w:default="1" w:styleId="Bezlisty">
     <w:name w:val="No List"/>
     <w:uiPriority w:val="99"/>
     <w:semiHidden/>
     <w:unhideWhenUsed/>
   </w:style>
-  <w:style w:type="character" w:customStyle="1" w:styleId="Heading1Char">
-    <w:name w:val="Heading 1 Char"/>
-    <w:basedOn w:val="DefaultParagraphFont"/>
-    <w:link w:val="Heading1"/>
+  <w:style w:type="character" w:customStyle="1" w:styleId="Nagwek1Znak">
+    <w:name w:val="Nagłówek 1 Znak"/>
+    <w:basedOn w:val="Domylnaczcionkaakapitu"/>
+    <w:link w:val="Nagwek1"/>
     <w:uiPriority w:val="9"/>
     <w:rsid w:val="000829AE"/>
     <w:rPr>
@@ -4755,10 +4802,10 @@
       <w:szCs w:val="40"/>
     </w:rPr>
   </w:style>
-  <w:style w:type="character" w:customStyle="1" w:styleId="Heading2Char">
-    <w:name w:val="Heading 2 Char"/>
-    <w:basedOn w:val="DefaultParagraphFont"/>
-    <w:link w:val="Heading2"/>
+  <w:style w:type="character" w:customStyle="1" w:styleId="Nagwek2Znak">
+    <w:name w:val="Nagłówek 2 Znak"/>
+    <w:basedOn w:val="Domylnaczcionkaakapitu"/>
+    <w:link w:val="Nagwek2"/>
     <w:uiPriority w:val="9"/>
     <w:semiHidden/>
     <w:rsid w:val="000829AE"/>
@@ -4769,10 +4816,10 @@
       <w:szCs w:val="32"/>
     </w:rPr>
   </w:style>
-  <w:style w:type="character" w:customStyle="1" w:styleId="Heading3Char">
-    <w:name w:val="Heading 3 Char"/>
-    <w:basedOn w:val="DefaultParagraphFont"/>
-    <w:link w:val="Heading3"/>
+  <w:style w:type="character" w:customStyle="1" w:styleId="Nagwek3Znak">
+    <w:name w:val="Nagłówek 3 Znak"/>
+    <w:basedOn w:val="Domylnaczcionkaakapitu"/>
+    <w:link w:val="Nagwek3"/>
     <w:uiPriority w:val="9"/>
     <w:semiHidden/>
     <w:rsid w:val="000829AE"/>
@@ -4783,10 +4830,10 @@
       <w:szCs w:val="28"/>
     </w:rPr>
   </w:style>
-  <w:style w:type="character" w:customStyle="1" w:styleId="Heading4Char">
-    <w:name w:val="Heading 4 Char"/>
-    <w:basedOn w:val="DefaultParagraphFont"/>
-    <w:link w:val="Heading4"/>
+  <w:style w:type="character" w:customStyle="1" w:styleId="Nagwek4Znak">
+    <w:name w:val="Nagłówek 4 Znak"/>
+    <w:basedOn w:val="Domylnaczcionkaakapitu"/>
+    <w:link w:val="Nagwek4"/>
     <w:uiPriority w:val="9"/>
     <w:semiHidden/>
     <w:rsid w:val="000829AE"/>
@@ -4797,10 +4844,10 @@
       <w:color w:val="0F4761" w:themeColor="accent1" w:themeShade="BF"/>
     </w:rPr>
   </w:style>
-  <w:style w:type="character" w:customStyle="1" w:styleId="Heading5Char">
-    <w:name w:val="Heading 5 Char"/>
-    <w:basedOn w:val="DefaultParagraphFont"/>
-    <w:link w:val="Heading5"/>
+  <w:style w:type="character" w:customStyle="1" w:styleId="Nagwek5Znak">
+    <w:name w:val="Nagłówek 5 Znak"/>
+    <w:basedOn w:val="Domylnaczcionkaakapitu"/>
+    <w:link w:val="Nagwek5"/>
     <w:uiPriority w:val="9"/>
     <w:semiHidden/>
     <w:rsid w:val="000829AE"/>
@@ -4809,10 +4856,10 @@
       <w:color w:val="0F4761" w:themeColor="accent1" w:themeShade="BF"/>
     </w:rPr>
   </w:style>
-  <w:style w:type="character" w:customStyle="1" w:styleId="Heading6Char">
-    <w:name w:val="Heading 6 Char"/>
-    <w:basedOn w:val="DefaultParagraphFont"/>
-    <w:link w:val="Heading6"/>
+  <w:style w:type="character" w:customStyle="1" w:styleId="Nagwek6Znak">
+    <w:name w:val="Nagłówek 6 Znak"/>
+    <w:basedOn w:val="Domylnaczcionkaakapitu"/>
+    <w:link w:val="Nagwek6"/>
     <w:uiPriority w:val="9"/>
     <w:semiHidden/>
     <w:rsid w:val="000829AE"/>
@@ -4823,10 +4870,10 @@
       <w:color w:val="595959" w:themeColor="text1" w:themeTint="A6"/>
     </w:rPr>
   </w:style>
-  <w:style w:type="character" w:customStyle="1" w:styleId="Heading7Char">
-    <w:name w:val="Heading 7 Char"/>
-    <w:basedOn w:val="DefaultParagraphFont"/>
-    <w:link w:val="Heading7"/>
+  <w:style w:type="character" w:customStyle="1" w:styleId="Nagwek7Znak">
+    <w:name w:val="Nagłówek 7 Znak"/>
+    <w:basedOn w:val="Domylnaczcionkaakapitu"/>
+    <w:link w:val="Nagwek7"/>
     <w:uiPriority w:val="9"/>
     <w:semiHidden/>
     <w:rsid w:val="000829AE"/>
@@ -4835,10 +4882,10 @@
       <w:color w:val="595959" w:themeColor="text1" w:themeTint="A6"/>
     </w:rPr>
   </w:style>
-  <w:style w:type="character" w:customStyle="1" w:styleId="Heading8Char">
-    <w:name w:val="Heading 8 Char"/>
-    <w:basedOn w:val="DefaultParagraphFont"/>
-    <w:link w:val="Heading8"/>
+  <w:style w:type="character" w:customStyle="1" w:styleId="Nagwek8Znak">
+    <w:name w:val="Nagłówek 8 Znak"/>
+    <w:basedOn w:val="Domylnaczcionkaakapitu"/>
+    <w:link w:val="Nagwek8"/>
     <w:uiPriority w:val="9"/>
     <w:semiHidden/>
     <w:rsid w:val="000829AE"/>
@@ -4849,10 +4896,10 @@
       <w:color w:val="272727" w:themeColor="text1" w:themeTint="D8"/>
     </w:rPr>
   </w:style>
-  <w:style w:type="character" w:customStyle="1" w:styleId="Heading9Char">
-    <w:name w:val="Heading 9 Char"/>
-    <w:basedOn w:val="DefaultParagraphFont"/>
-    <w:link w:val="Heading9"/>
+  <w:style w:type="character" w:customStyle="1" w:styleId="Nagwek9Znak">
+    <w:name w:val="Nagłówek 9 Znak"/>
+    <w:basedOn w:val="Domylnaczcionkaakapitu"/>
+    <w:link w:val="Nagwek9"/>
     <w:uiPriority w:val="9"/>
     <w:semiHidden/>
     <w:rsid w:val="000829AE"/>
@@ -4861,11 +4908,11 @@
       <w:color w:val="272727" w:themeColor="text1" w:themeTint="D8"/>
     </w:rPr>
   </w:style>
-  <w:style w:type="paragraph" w:styleId="Title">
+  <w:style w:type="paragraph" w:styleId="Tytu">
     <w:name w:val="Title"/>
-    <w:basedOn w:val="Normal"/>
-    <w:next w:val="Normal"/>
-    <w:link w:val="TitleChar"/>
+    <w:basedOn w:val="Normalny"/>
+    <w:next w:val="Normalny"/>
+    <w:link w:val="TytuZnak"/>
     <w:uiPriority w:val="10"/>
     <w:qFormat/>
     <w:rsid w:val="000829AE"/>
@@ -4881,10 +4928,10 @@
       <w:szCs w:val="56"/>
     </w:rPr>
   </w:style>
-  <w:style w:type="character" w:customStyle="1" w:styleId="TitleChar">
-    <w:name w:val="Title Char"/>
-    <w:basedOn w:val="DefaultParagraphFont"/>
-    <w:link w:val="Title"/>
+  <w:style w:type="character" w:customStyle="1" w:styleId="TytuZnak">
+    <w:name w:val="Tytuł Znak"/>
+    <w:basedOn w:val="Domylnaczcionkaakapitu"/>
+    <w:link w:val="Tytu"/>
     <w:uiPriority w:val="10"/>
     <w:rsid w:val="000829AE"/>
     <w:rPr>
@@ -4895,11 +4942,11 @@
       <w:szCs w:val="56"/>
     </w:rPr>
   </w:style>
-  <w:style w:type="paragraph" w:styleId="Subtitle">
+  <w:style w:type="paragraph" w:styleId="Podtytu">
     <w:name w:val="Subtitle"/>
-    <w:basedOn w:val="Normal"/>
-    <w:next w:val="Normal"/>
-    <w:link w:val="SubtitleChar"/>
+    <w:basedOn w:val="Normalny"/>
+    <w:next w:val="Normalny"/>
+    <w:link w:val="PodtytuZnak"/>
     <w:uiPriority w:val="11"/>
     <w:qFormat/>
     <w:rsid w:val="000829AE"/>
@@ -4916,10 +4963,10 @@
       <w:szCs w:val="28"/>
     </w:rPr>
   </w:style>
-  <w:style w:type="character" w:customStyle="1" w:styleId="SubtitleChar">
-    <w:name w:val="Subtitle Char"/>
-    <w:basedOn w:val="DefaultParagraphFont"/>
-    <w:link w:val="Subtitle"/>
+  <w:style w:type="character" w:customStyle="1" w:styleId="PodtytuZnak">
+    <w:name w:val="Podtytuł Znak"/>
+    <w:basedOn w:val="Domylnaczcionkaakapitu"/>
+    <w:link w:val="Podtytu"/>
     <w:uiPriority w:val="11"/>
     <w:rsid w:val="000829AE"/>
     <w:rPr>
@@ -4930,11 +4977,11 @@
       <w:szCs w:val="28"/>
     </w:rPr>
   </w:style>
-  <w:style w:type="paragraph" w:styleId="Quote">
+  <w:style w:type="paragraph" w:styleId="Cytat">
     <w:name w:val="Quote"/>
-    <w:basedOn w:val="Normal"/>
-    <w:next w:val="Normal"/>
-    <w:link w:val="QuoteChar"/>
+    <w:basedOn w:val="Normalny"/>
+    <w:next w:val="Normalny"/>
+    <w:link w:val="CytatZnak"/>
     <w:uiPriority w:val="29"/>
     <w:qFormat/>
     <w:rsid w:val="000829AE"/>
@@ -4948,10 +4995,10 @@
       <w:color w:val="404040" w:themeColor="text1" w:themeTint="BF"/>
     </w:rPr>
   </w:style>
-  <w:style w:type="character" w:customStyle="1" w:styleId="QuoteChar">
-    <w:name w:val="Quote Char"/>
-    <w:basedOn w:val="DefaultParagraphFont"/>
-    <w:link w:val="Quote"/>
+  <w:style w:type="character" w:customStyle="1" w:styleId="CytatZnak">
+    <w:name w:val="Cytat Znak"/>
+    <w:basedOn w:val="Domylnaczcionkaakapitu"/>
+    <w:link w:val="Cytat"/>
     <w:uiPriority w:val="29"/>
     <w:rsid w:val="000829AE"/>
     <w:rPr>
@@ -4960,9 +5007,9 @@
       <w:color w:val="404040" w:themeColor="text1" w:themeTint="BF"/>
     </w:rPr>
   </w:style>
-  <w:style w:type="paragraph" w:styleId="ListParagraph">
+  <w:style w:type="paragraph" w:styleId="Akapitzlist">
     <w:name w:val="List Paragraph"/>
-    <w:basedOn w:val="Normal"/>
+    <w:basedOn w:val="Normalny"/>
     <w:uiPriority w:val="34"/>
     <w:qFormat/>
     <w:rsid w:val="000829AE"/>
@@ -4971,9 +5018,9 @@
       <w:contextualSpacing/>
     </w:pPr>
   </w:style>
-  <w:style w:type="character" w:styleId="IntenseEmphasis">
+  <w:style w:type="character" w:styleId="Wyrnienieintensywne">
     <w:name w:val="Intense Emphasis"/>
-    <w:basedOn w:val="DefaultParagraphFont"/>
+    <w:basedOn w:val="Domylnaczcionkaakapitu"/>
     <w:uiPriority w:val="21"/>
     <w:qFormat/>
     <w:rsid w:val="000829AE"/>
@@ -4983,11 +5030,11 @@
       <w:color w:val="0F4761" w:themeColor="accent1" w:themeShade="BF"/>
     </w:rPr>
   </w:style>
-  <w:style w:type="paragraph" w:styleId="IntenseQuote">
+  <w:style w:type="paragraph" w:styleId="Cytatintensywny">
     <w:name w:val="Intense Quote"/>
-    <w:basedOn w:val="Normal"/>
-    <w:next w:val="Normal"/>
-    <w:link w:val="IntenseQuoteChar"/>
+    <w:basedOn w:val="Normalny"/>
+    <w:next w:val="Normalny"/>
+    <w:link w:val="CytatintensywnyZnak"/>
     <w:uiPriority w:val="30"/>
     <w:qFormat/>
     <w:rsid w:val="000829AE"/>
@@ -5006,10 +5053,10 @@
       <w:color w:val="0F4761" w:themeColor="accent1" w:themeShade="BF"/>
     </w:rPr>
   </w:style>
-  <w:style w:type="character" w:customStyle="1" w:styleId="IntenseQuoteChar">
-    <w:name w:val="Intense Quote Char"/>
-    <w:basedOn w:val="DefaultParagraphFont"/>
-    <w:link w:val="IntenseQuote"/>
+  <w:style w:type="character" w:customStyle="1" w:styleId="CytatintensywnyZnak">
+    <w:name w:val="Cytat intensywny Znak"/>
+    <w:basedOn w:val="Domylnaczcionkaakapitu"/>
+    <w:link w:val="Cytatintensywny"/>
     <w:uiPriority w:val="30"/>
     <w:rsid w:val="000829AE"/>
     <w:rPr>
@@ -5018,9 +5065,9 @@
       <w:color w:val="0F4761" w:themeColor="accent1" w:themeShade="BF"/>
     </w:rPr>
   </w:style>
-  <w:style w:type="character" w:styleId="IntenseReference">
+  <w:style w:type="character" w:styleId="Odwoanieintensywne">
     <w:name w:val="Intense Reference"/>
-    <w:basedOn w:val="DefaultParagraphFont"/>
+    <w:basedOn w:val="Domylnaczcionkaakapitu"/>
     <w:uiPriority w:val="32"/>
     <w:qFormat/>
     <w:rsid w:val="000829AE"/>
@@ -5032,9 +5079,9 @@
       <w:spacing w:val="5"/>
     </w:rPr>
   </w:style>
-  <w:style w:type="table" w:styleId="TableGrid">
+  <w:style w:type="table" w:styleId="Tabela-Siatka">
     <w:name w:val="Table Grid"/>
-    <w:basedOn w:val="TableNormal"/>
+    <w:basedOn w:val="Standardowy"/>
     <w:uiPriority w:val="39"/>
     <w:rsid w:val="00602B7F"/>
     <w:pPr>
@@ -5051,9 +5098,9 @@
       </w:tblBorders>
     </w:tblPr>
   </w:style>
-  <w:style w:type="character" w:styleId="PlaceholderText">
+  <w:style w:type="character" w:styleId="Tekstzastpczy">
     <w:name w:val="Placeholder Text"/>
-    <w:basedOn w:val="DefaultParagraphFont"/>
+    <w:basedOn w:val="Domylnaczcionkaakapitu"/>
     <w:uiPriority w:val="99"/>
     <w:semiHidden/>
     <w:rsid w:val="00BC4281"/>
@@ -5061,10 +5108,10 @@
       <w:color w:val="666666"/>
     </w:rPr>
   </w:style>
-  <w:style w:type="paragraph" w:styleId="EndnoteText">
+  <w:style w:type="paragraph" w:styleId="Tekstprzypisukocowego">
     <w:name w:val="endnote text"/>
-    <w:basedOn w:val="Normal"/>
-    <w:link w:val="EndnoteTextChar"/>
+    <w:basedOn w:val="Normalny"/>
+    <w:link w:val="TekstprzypisukocowegoZnak"/>
     <w:uiPriority w:val="99"/>
     <w:semiHidden/>
     <w:unhideWhenUsed/>
@@ -5077,10 +5124,10 @@
       <w:szCs w:val="20"/>
     </w:rPr>
   </w:style>
-  <w:style w:type="character" w:customStyle="1" w:styleId="EndnoteTextChar">
-    <w:name w:val="Endnote Text Char"/>
-    <w:basedOn w:val="DefaultParagraphFont"/>
-    <w:link w:val="EndnoteText"/>
+  <w:style w:type="character" w:customStyle="1" w:styleId="TekstprzypisukocowegoZnak">
+    <w:name w:val="Tekst przypisu końcowego Znak"/>
+    <w:basedOn w:val="Domylnaczcionkaakapitu"/>
+    <w:link w:val="Tekstprzypisukocowego"/>
     <w:uiPriority w:val="99"/>
     <w:semiHidden/>
     <w:rsid w:val="00794C9B"/>
@@ -5090,9 +5137,9 @@
       <w:lang w:val="pl-PL"/>
     </w:rPr>
   </w:style>
-  <w:style w:type="character" w:styleId="EndnoteReference">
+  <w:style w:type="character" w:styleId="Odwoanieprzypisukocowego">
     <w:name w:val="endnote reference"/>
-    <w:basedOn w:val="DefaultParagraphFont"/>
+    <w:basedOn w:val="Domylnaczcionkaakapitu"/>
     <w:uiPriority w:val="99"/>
     <w:semiHidden/>
     <w:unhideWhenUsed/>

</xml_diff>